<commit_message>
vault backup: 2024-03-06 15:05:50
</commit_message>
<xml_diff>
--- a/Spring 2024/PHYS 454/HW/Maniago-Jeremy-PHYS454-HW2.docx
+++ b/Spring 2024/PHYS 454/HW/Maniago-Jeremy-PHYS454-HW2.docx
@@ -3,21 +3,33 @@
 <w:document xmlns:wpc="http://schemas.microsoft.com/office/word/2010/wordprocessingCanvas" xmlns:cx="http://schemas.microsoft.com/office/drawing/2014/chartex" xmlns:cx1="http://schemas.microsoft.com/office/drawing/2015/9/8/chartex" xmlns:cx2="http://schemas.microsoft.com/office/drawing/2015/10/21/chartex" xmlns:cx3="http://schemas.microsoft.com/office/drawing/2016/5/9/chartex" xmlns:cx4="http://schemas.microsoft.com/office/drawing/2016/5/10/chartex" xmlns:cx5="http://schemas.microsoft.com/office/drawing/2016/5/11/chartex" xmlns:cx6="http://schemas.microsoft.com/office/drawing/2016/5/12/chartex" xmlns:cx7="http://schemas.microsoft.com/office/drawing/2016/5/13/chartex" xmlns:cx8="http://schemas.microsoft.com/office/drawing/2016/5/14/chartex" xmlns:mc="http://schemas.openxmlformats.org/markup-compatibility/2006" xmlns:aink="http://schemas.microsoft.com/office/drawing/2016/ink" xmlns:am3d="http://schemas.microsoft.com/office/drawing/2017/model3d" xmlns:o="urn:schemas-microsoft-com:office:office" xmlns:oel="http://schemas.microsoft.com/office/2019/extlst" xmlns:r="http://schemas.openxmlformats.org/officeDocument/2006/relationships" xmlns:m="http://schemas.openxmlformats.org/officeDocument/2006/math" xmlns:v="urn:schemas-microsoft-com:vml" xmlns:wp14="http://schemas.microsoft.com/office/word/2010/wordprocessingDrawing" xmlns:wp="http://schemas.openxmlformats.org/drawingml/2006/wordprocessingDrawing" xmlns:w10="urn:schemas-microsoft-com:office:word" xmlns:w="http://schemas.openxmlformats.org/wordprocessingml/2006/main" xmlns:w14="http://schemas.microsoft.com/office/word/2010/wordml" xmlns:w15="http://schemas.microsoft.com/office/word/2012/wordml" xmlns:w16cex="http://schemas.microsoft.com/office/word/2018/wordml/cex" xmlns:w16cid="http://schemas.microsoft.com/office/word/2016/wordml/cid" xmlns:w16="http://schemas.microsoft.com/office/word/2018/wordml" xmlns:w16sdtdh="http://schemas.microsoft.com/office/word/2020/wordml/sdtdatahash" xmlns:w16se="http://schemas.microsoft.com/office/word/2015/wordml/symex" xmlns:wpg="http://schemas.microsoft.com/office/word/2010/wordprocessingGroup" xmlns:wpi="http://schemas.microsoft.com/office/word/2010/wordprocessingInk" xmlns:wne="http://schemas.microsoft.com/office/word/2006/wordml" xmlns:wps="http://schemas.microsoft.com/office/word/2010/wordprocessingShape" mc:Ignorable="w14 w15 w16se w16cid w16 w16cex w16sdtdh wp14">
   <w:body>
     <w:p>
+      <w:pPr>
+        <w:spacing w:line="276" w:lineRule="auto"/>
+      </w:pPr>
       <w:r>
         <w:t>Jeremy Maniago</w:t>
       </w:r>
     </w:p>
     <w:p>
+      <w:pPr>
+        <w:spacing w:line="276" w:lineRule="auto"/>
+      </w:pPr>
       <w:r>
         <w:t>PHYS 454</w:t>
       </w:r>
     </w:p>
     <w:p>
+      <w:pPr>
+        <w:spacing w:line="276" w:lineRule="auto"/>
+      </w:pPr>
       <w:r>
         <w:t>Professor Hedberg</w:t>
       </w:r>
     </w:p>
     <w:p>
+      <w:pPr>
+        <w:spacing w:line="276" w:lineRule="auto"/>
+      </w:pPr>
       <w:r>
         <w:t>HW#</w:t>
       </w:r>
@@ -26,15 +38,19 @@
       </w:r>
     </w:p>
     <w:p>
+      <w:pPr>
+        <w:spacing w:line="276" w:lineRule="auto"/>
+      </w:pPr>
       <w:r>
         <w:pict w14:anchorId="2748E11B">
-          <v:rect id="_x0000_i1085" style="width:0;height:1.5pt" o:hralign="center" o:hrstd="t" o:hr="t" fillcolor="#a0a0a0" stroked="f"/>
+          <v:rect id="_x0000_i1026" style="width:0;height:1.5pt" o:hralign="center" o:hrstd="t" o:hr="t" fillcolor="#a0a0a0" stroked="f"/>
         </w:pict>
       </w:r>
     </w:p>
     <w:p>
       <w:pPr>
         <w:pStyle w:val="Heading1"/>
+        <w:jc w:val="both"/>
       </w:pPr>
       <w:r>
         <w:t xml:space="preserve">Question </w:t>
@@ -50,18 +66,1221 @@
       </w:r>
     </w:p>
     <w:p>
-      <w:r>
-        <w:t xml:space="preserve">a) </w:t>
-      </w:r>
-    </w:p>
-    <w:p/>
-    <w:p>
-      <w:r>
+      <w:pPr>
+        <w:spacing w:line="276" w:lineRule="auto"/>
+        <w:jc w:val="both"/>
+      </w:pPr>
+      <w:r>
+        <w:t>a)</w:t>
+      </w:r>
+      <w:r>
+        <w:tab/>
+      </w:r>
+      <w:r>
+        <w:t xml:space="preserve">The object </w:t>
+      </w:r>
+      <w:r>
+        <w:t>chosen</w:t>
+      </w:r>
+      <w:r>
+        <w:t xml:space="preserve"> for this analysis is a comet orbiting the sun called Swift-Tuttle (109P). JPL Horizons</w:t>
+      </w:r>
+      <w:r>
+        <w:t xml:space="preserve"> </w:t>
+      </w:r>
+      <w:hyperlink w:anchor="one" w:history="1">
+        <w:r>
+          <w:rPr>
+            <w:rStyle w:val="Hyperlink"/>
+            <w:u w:val="none"/>
+          </w:rPr>
+          <w:t>[1]</w:t>
+        </w:r>
+      </w:hyperlink>
+      <w:r>
+        <w:t xml:space="preserve"> </w:t>
+      </w:r>
+      <w:r>
+        <w:t xml:space="preserve">was utilized to obtain vector and orbital element data for a time range from </w:t>
+      </w:r>
+      <w:r>
+        <w:t>June 15</w:t>
+      </w:r>
+      <w:r>
+        <w:rPr>
+          <w:vertAlign w:val="superscript"/>
+        </w:rPr>
+        <w:t>th</w:t>
+      </w:r>
+      <w:r>
+        <w:t xml:space="preserve">, </w:t>
+      </w:r>
+      <w:r>
+        <w:t>1737,</w:t>
+      </w:r>
+      <w:r>
+        <w:t xml:space="preserve"> to August 23</w:t>
+      </w:r>
+      <w:r>
+        <w:rPr>
+          <w:vertAlign w:val="superscript"/>
+        </w:rPr>
+        <w:t>rd</w:t>
+      </w:r>
+      <w:r>
+        <w:t xml:space="preserve">, 1862 – about 125 years. According to Nasa’s small-body lookup database </w:t>
+      </w:r>
+      <w:hyperlink w:anchor="two" w:history="1">
+        <w:r>
+          <w:rPr>
+            <w:rStyle w:val="Hyperlink"/>
+            <w:u w:val="none"/>
+          </w:rPr>
+          <w:t>[2]</w:t>
+        </w:r>
+      </w:hyperlink>
+      <w:r>
+        <w:t xml:space="preserve">, </w:t>
+      </w:r>
+      <w:r>
+        <w:t xml:space="preserve">the eccentricity of Swift-Tuttle’s orbit is around 0.96, which is highly eccentric. Some of the Swift-Tuttle’s orbital elements are shown in </w:t>
+      </w:r>
+      <w:r>
+        <w:rPr>
+          <w:b/>
+          <w:bCs/>
+        </w:rPr>
+        <w:t>Table 1</w:t>
+      </w:r>
+      <w:r>
+        <w:t>.</w:t>
+      </w:r>
+    </w:p>
+    <w:tbl>
+      <w:tblPr>
+        <w:tblStyle w:val="TableGrid"/>
+        <w:tblW w:w="0" w:type="auto"/>
+        <w:jc w:val="center"/>
+        <w:tblBorders>
+          <w:top w:val="double" w:sz="4" w:space="0" w:color="auto"/>
+          <w:left w:val="none" w:sz="0" w:space="0" w:color="auto"/>
+          <w:bottom w:val="double" w:sz="4" w:space="0" w:color="auto"/>
+          <w:right w:val="none" w:sz="0" w:space="0" w:color="auto"/>
+          <w:insideH w:val="none" w:sz="0" w:space="0" w:color="auto"/>
+          <w:insideV w:val="none" w:sz="0" w:space="0" w:color="auto"/>
+        </w:tblBorders>
+        <w:tblLook w:val="04A0" w:firstRow="1" w:lastRow="0" w:firstColumn="1" w:lastColumn="0" w:noHBand="0" w:noVBand="1"/>
+      </w:tblPr>
+      <w:tblGrid>
+        <w:gridCol w:w="4675"/>
+        <w:gridCol w:w="4675"/>
+      </w:tblGrid>
+      <w:tr>
+        <w:trPr>
+          <w:trHeight w:val="360"/>
+          <w:jc w:val="center"/>
+        </w:trPr>
+        <w:tc>
+          <w:tcPr>
+            <w:tcW w:w="9350" w:type="dxa"/>
+            <w:gridSpan w:val="2"/>
+            <w:tcBorders>
+              <w:top w:val="nil"/>
+              <w:bottom w:val="double" w:sz="4" w:space="0" w:color="auto"/>
+            </w:tcBorders>
+            <w:vAlign w:val="center"/>
+          </w:tcPr>
+          <w:p>
+            <w:pPr>
+              <w:spacing w:line="276" w:lineRule="auto"/>
+              <w:jc w:val="center"/>
+            </w:pPr>
+            <w:r>
+              <w:rPr>
+                <w:sz w:val="24"/>
+                <w:szCs w:val="24"/>
+              </w:rPr>
+              <w:t>Swift-Tuttle Orbital Elements</w:t>
+            </w:r>
+          </w:p>
+        </w:tc>
+      </w:tr>
+      <w:tr>
+        <w:trPr>
+          <w:trHeight w:val="360"/>
+          <w:jc w:val="center"/>
+        </w:trPr>
+        <w:tc>
+          <w:tcPr>
+            <w:tcW w:w="4675" w:type="dxa"/>
+            <w:tcBorders>
+              <w:top w:val="double" w:sz="4" w:space="0" w:color="auto"/>
+            </w:tcBorders>
+            <w:vAlign w:val="center"/>
+          </w:tcPr>
+          <w:p>
+            <w:pPr>
+              <w:spacing w:line="276" w:lineRule="auto"/>
+              <w:jc w:val="center"/>
+            </w:pPr>
+            <w:r>
+              <w:t>Eccentricity</w:t>
+            </w:r>
+          </w:p>
+        </w:tc>
+        <w:tc>
+          <w:tcPr>
+            <w:tcW w:w="4675" w:type="dxa"/>
+            <w:tcBorders>
+              <w:top w:val="double" w:sz="4" w:space="0" w:color="auto"/>
+            </w:tcBorders>
+            <w:vAlign w:val="center"/>
+          </w:tcPr>
+          <w:p>
+            <w:pPr>
+              <w:spacing w:line="276" w:lineRule="auto"/>
+              <w:jc w:val="center"/>
+            </w:pPr>
+            <w:r>
+              <w:t>0.96</w:t>
+            </w:r>
+          </w:p>
+        </w:tc>
+      </w:tr>
+      <w:tr>
+        <w:trPr>
+          <w:trHeight w:val="360"/>
+          <w:jc w:val="center"/>
+        </w:trPr>
+        <w:tc>
+          <w:tcPr>
+            <w:tcW w:w="4675" w:type="dxa"/>
+            <w:vAlign w:val="center"/>
+          </w:tcPr>
+          <w:p>
+            <w:pPr>
+              <w:spacing w:line="276" w:lineRule="auto"/>
+              <w:jc w:val="center"/>
+            </w:pPr>
+            <w:r>
+              <w:t>Inclination (w.r.t. the ecliptic plane) [deg]</w:t>
+            </w:r>
+          </w:p>
+        </w:tc>
+        <w:tc>
+          <w:tcPr>
+            <w:tcW w:w="4675" w:type="dxa"/>
+            <w:vAlign w:val="center"/>
+          </w:tcPr>
+          <w:p>
+            <w:pPr>
+              <w:spacing w:line="276" w:lineRule="auto"/>
+              <w:jc w:val="center"/>
+            </w:pPr>
+            <w:r>
+              <w:t>113.45</w:t>
+            </w:r>
+          </w:p>
+        </w:tc>
+      </w:tr>
+      <w:tr>
+        <w:trPr>
+          <w:trHeight w:val="360"/>
+          <w:jc w:val="center"/>
+        </w:trPr>
+        <w:tc>
+          <w:tcPr>
+            <w:tcW w:w="4675" w:type="dxa"/>
+            <w:tcBorders>
+              <w:bottom w:val="nil"/>
+            </w:tcBorders>
+            <w:vAlign w:val="center"/>
+          </w:tcPr>
+          <w:p>
+            <w:pPr>
+              <w:spacing w:line="276" w:lineRule="auto"/>
+              <w:jc w:val="center"/>
+            </w:pPr>
+            <w:r>
+              <w:t>Perihelion [AU]</w:t>
+            </w:r>
+          </w:p>
+        </w:tc>
+        <w:tc>
+          <w:tcPr>
+            <w:tcW w:w="4675" w:type="dxa"/>
+            <w:tcBorders>
+              <w:bottom w:val="nil"/>
+            </w:tcBorders>
+            <w:vAlign w:val="center"/>
+          </w:tcPr>
+          <w:p>
+            <w:pPr>
+              <w:spacing w:line="276" w:lineRule="auto"/>
+              <w:jc w:val="center"/>
+            </w:pPr>
+            <w:r>
+              <w:t>0.96</w:t>
+            </w:r>
+          </w:p>
+        </w:tc>
+      </w:tr>
+      <w:tr>
+        <w:trPr>
+          <w:trHeight w:val="360"/>
+          <w:jc w:val="center"/>
+        </w:trPr>
+        <w:tc>
+          <w:tcPr>
+            <w:tcW w:w="4675" w:type="dxa"/>
+            <w:tcBorders>
+              <w:top w:val="nil"/>
+              <w:bottom w:val="double" w:sz="4" w:space="0" w:color="auto"/>
+            </w:tcBorders>
+            <w:vAlign w:val="center"/>
+          </w:tcPr>
+          <w:p>
+            <w:pPr>
+              <w:spacing w:line="276" w:lineRule="auto"/>
+              <w:jc w:val="center"/>
+            </w:pPr>
+            <w:r>
+              <w:t>Aphelion [AU]</w:t>
+            </w:r>
+          </w:p>
+        </w:tc>
+        <w:tc>
+          <w:tcPr>
+            <w:tcW w:w="4675" w:type="dxa"/>
+            <w:tcBorders>
+              <w:top w:val="nil"/>
+              <w:bottom w:val="double" w:sz="4" w:space="0" w:color="auto"/>
+            </w:tcBorders>
+            <w:vAlign w:val="center"/>
+          </w:tcPr>
+          <w:p>
+            <w:pPr>
+              <w:keepNext/>
+              <w:spacing w:line="276" w:lineRule="auto"/>
+              <w:jc w:val="center"/>
+            </w:pPr>
+            <w:r>
+              <w:t>51.22</w:t>
+            </w:r>
+          </w:p>
+        </w:tc>
+      </w:tr>
+    </w:tbl>
+    <w:p>
+      <w:pPr>
+        <w:pStyle w:val="Caption"/>
+        <w:spacing w:line="276" w:lineRule="auto"/>
+        <w:jc w:val="center"/>
+        <w:rPr>
+          <w:sz w:val="20"/>
+          <w:szCs w:val="20"/>
+        </w:rPr>
+      </w:pPr>
+      <w:r>
+        <w:rPr>
+          <w:sz w:val="20"/>
+          <w:szCs w:val="20"/>
+        </w:rPr>
+        <w:t xml:space="preserve">Table </w:t>
+      </w:r>
+      <w:r>
+        <w:rPr>
+          <w:sz w:val="20"/>
+          <w:szCs w:val="20"/>
+        </w:rPr>
+        <w:fldChar w:fldCharType="begin"/>
+      </w:r>
+      <w:r>
+        <w:rPr>
+          <w:sz w:val="20"/>
+          <w:szCs w:val="20"/>
+        </w:rPr>
+        <w:instrText xml:space="preserve"> SEQ Table \* ARABIC </w:instrText>
+      </w:r>
+      <w:r>
+        <w:rPr>
+          <w:sz w:val="20"/>
+          <w:szCs w:val="20"/>
+        </w:rPr>
+        <w:fldChar w:fldCharType="separate"/>
+      </w:r>
+      <w:r>
+        <w:rPr>
+          <w:noProof/>
+          <w:sz w:val="20"/>
+          <w:szCs w:val="20"/>
+        </w:rPr>
+        <w:t>1</w:t>
+      </w:r>
+      <w:r>
+        <w:rPr>
+          <w:sz w:val="20"/>
+          <w:szCs w:val="20"/>
+        </w:rPr>
+        <w:fldChar w:fldCharType="end"/>
+      </w:r>
+      <w:r>
+        <w:rPr>
+          <w:sz w:val="20"/>
+          <w:szCs w:val="20"/>
+        </w:rPr>
+        <w:t>: Orbital Elements of Swift-Tuttle's orbit</w:t>
+      </w:r>
+      <w:r>
+        <w:rPr>
+          <w:sz w:val="20"/>
+          <w:szCs w:val="20"/>
+        </w:rPr>
+        <w:t>.</w:t>
+      </w:r>
+    </w:p>
+    <w:p>
+      <w:pPr>
+        <w:spacing w:line="276" w:lineRule="auto"/>
+        <w:jc w:val="both"/>
+      </w:pPr>
+      <w:r>
+        <w:t>With the range and true anomalies of the Swift-Tuttle at specific time times obtained from JPL Horizons, we can pick a smaller time range to prove Kepler’s 2</w:t>
+      </w:r>
+      <w:r>
+        <w:rPr>
+          <w:vertAlign w:val="superscript"/>
+        </w:rPr>
+        <w:t>nd</w:t>
+      </w:r>
+      <w:r>
+        <w:t xml:space="preserve"> Law, which is that “A line connecting a planet to the Sun sweeps out equal areas in equal times”. In this case, instead of a planet we will be using a comet. A date range of </w:t>
+      </w:r>
+      <w:r>
+        <w:rPr>
+          <w:u w:val="single"/>
+        </w:rPr>
+        <w:t>240 months</w:t>
+      </w:r>
+      <w:r>
+        <w:t xml:space="preserve"> (</w:t>
+      </w:r>
+      <w:r>
+        <w:rPr>
+          <w:u w:val="single"/>
+        </w:rPr>
+        <w:t>20 years</w:t>
+      </w:r>
+      <w:r>
+        <w:t xml:space="preserve">) </w:t>
+      </w:r>
+      <w:r>
+        <w:t xml:space="preserve">was chosen. The equation to numerically estimate the swept area of an ellipse is given by </w:t>
+      </w:r>
+      <w:r>
+        <w:rPr>
+          <w:b/>
+          <w:bCs/>
+        </w:rPr>
+        <w:t>Equation 1</w:t>
+      </w:r>
+      <w:r>
+        <w:t>.</w:t>
+      </w:r>
+    </w:p>
+    <w:tbl>
+      <w:tblPr>
+        <w:tblStyle w:val="TableGrid"/>
+        <w:tblW w:w="0" w:type="auto"/>
+        <w:jc w:val="center"/>
+        <w:tblBorders>
+          <w:top w:val="none" w:sz="0" w:space="0" w:color="auto"/>
+          <w:left w:val="none" w:sz="0" w:space="0" w:color="auto"/>
+          <w:bottom w:val="none" w:sz="0" w:space="0" w:color="auto"/>
+          <w:right w:val="none" w:sz="0" w:space="0" w:color="auto"/>
+          <w:insideH w:val="none" w:sz="0" w:space="0" w:color="auto"/>
+          <w:insideV w:val="none" w:sz="0" w:space="0" w:color="auto"/>
+        </w:tblBorders>
+        <w:tblLook w:val="04A0" w:firstRow="1" w:lastRow="0" w:firstColumn="1" w:lastColumn="0" w:noHBand="0" w:noVBand="1"/>
+      </w:tblPr>
+      <w:tblGrid>
+        <w:gridCol w:w="467"/>
+        <w:gridCol w:w="5737"/>
+        <w:gridCol w:w="467"/>
+      </w:tblGrid>
+      <w:tr>
+        <w:trPr>
+          <w:jc w:val="center"/>
+        </w:trPr>
+        <w:tc>
+          <w:tcPr>
+            <w:tcW w:w="350" w:type="pct"/>
+            <w:vAlign w:val="center"/>
+          </w:tcPr>
+          <w:p>
+            <w:pPr>
+              <w:jc w:val="both"/>
+              <w:rPr>
+                <w:rFonts w:ascii="Times New Roman" w:hAnsi="Times New Roman"/>
+              </w:rPr>
+            </w:pPr>
+          </w:p>
+        </w:tc>
+        <w:tc>
+          <w:tcPr>
+            <w:tcW w:w="4300" w:type="pct"/>
+            <w:vAlign w:val="center"/>
+          </w:tcPr>
+          <w:p>
+            <w:pPr>
+              <w:spacing w:line="360" w:lineRule="auto"/>
+              <w:jc w:val="both"/>
+              <w:rPr>
+                <w:rFonts w:ascii="Times New Roman" w:eastAsiaTheme="minorEastAsia" w:hAnsi="Times New Roman"/>
+              </w:rPr>
+            </w:pPr>
+            <m:oMathPara>
+              <m:oMath>
+                <m:r>
+                  <m:rPr>
+                    <m:sty m:val="p"/>
+                  </m:rPr>
+                  <w:rPr>
+                    <w:rFonts w:ascii="Cambria Math" w:hAnsi="Cambria Math"/>
+                    <w:sz w:val="24"/>
+                    <w:szCs w:val="24"/>
+                  </w:rPr>
+                  <m:t>Δ</m:t>
+                </m:r>
+                <m:r>
+                  <w:rPr>
+                    <w:rFonts w:ascii="Cambria Math" w:hAnsi="Cambria Math"/>
+                    <w:sz w:val="24"/>
+                    <w:szCs w:val="24"/>
+                  </w:rPr>
+                  <m:t>A=</m:t>
+                </m:r>
+                <m:f>
+                  <m:fPr>
+                    <m:ctrlPr>
+                      <w:rPr>
+                        <w:rFonts w:ascii="Cambria Math" w:eastAsiaTheme="minorEastAsia" w:hAnsi="Cambria Math"/>
+                        <w:sz w:val="24"/>
+                        <w:szCs w:val="24"/>
+                      </w:rPr>
+                    </m:ctrlPr>
+                  </m:fPr>
+                  <m:num>
+                    <m:r>
+                      <w:rPr>
+                        <w:rFonts w:ascii="Cambria Math" w:eastAsiaTheme="minorEastAsia" w:hAnsi="Cambria Math"/>
+                        <w:sz w:val="24"/>
+                        <w:szCs w:val="24"/>
+                      </w:rPr>
+                      <m:t>1</m:t>
+                    </m:r>
+                    <m:ctrlPr>
+                      <w:rPr>
+                        <w:rFonts w:ascii="Cambria Math" w:eastAsiaTheme="minorEastAsia" w:hAnsi="Cambria Math"/>
+                        <w:i/>
+                        <w:sz w:val="24"/>
+                        <w:szCs w:val="24"/>
+                      </w:rPr>
+                    </m:ctrlPr>
+                  </m:num>
+                  <m:den>
+                    <m:r>
+                      <w:rPr>
+                        <w:rFonts w:ascii="Cambria Math" w:eastAsiaTheme="minorEastAsia" w:hAnsi="Cambria Math"/>
+                        <w:sz w:val="24"/>
+                        <w:szCs w:val="24"/>
+                      </w:rPr>
+                      <m:t>2</m:t>
+                    </m:r>
+                    <m:ctrlPr>
+                      <w:rPr>
+                        <w:rFonts w:ascii="Cambria Math" w:eastAsiaTheme="minorEastAsia" w:hAnsi="Cambria Math"/>
+                        <w:i/>
+                        <w:sz w:val="24"/>
+                        <w:szCs w:val="24"/>
+                      </w:rPr>
+                    </m:ctrlPr>
+                  </m:den>
+                </m:f>
+                <m:sSup>
+                  <m:sSupPr>
+                    <m:ctrlPr>
+                      <w:rPr>
+                        <w:rFonts w:ascii="Cambria Math" w:eastAsiaTheme="minorEastAsia" w:hAnsi="Cambria Math"/>
+                        <w:i/>
+                        <w:sz w:val="24"/>
+                        <w:szCs w:val="24"/>
+                      </w:rPr>
+                    </m:ctrlPr>
+                  </m:sSupPr>
+                  <m:e>
+                    <m:r>
+                      <w:rPr>
+                        <w:rFonts w:ascii="Cambria Math" w:eastAsiaTheme="minorEastAsia" w:hAnsi="Cambria Math"/>
+                        <w:sz w:val="24"/>
+                        <w:szCs w:val="24"/>
+                      </w:rPr>
+                      <m:t>r</m:t>
+                    </m:r>
+                  </m:e>
+                  <m:sup>
+                    <m:r>
+                      <w:rPr>
+                        <w:rFonts w:ascii="Cambria Math" w:eastAsiaTheme="minorEastAsia" w:hAnsi="Cambria Math"/>
+                        <w:sz w:val="24"/>
+                        <w:szCs w:val="24"/>
+                      </w:rPr>
+                      <m:t>'</m:t>
+                    </m:r>
+                  </m:sup>
+                </m:sSup>
+                <m:r>
+                  <w:rPr>
+                    <w:rFonts w:ascii="Cambria Math" w:eastAsiaTheme="minorEastAsia" w:hAnsi="Cambria Math"/>
+                    <w:sz w:val="24"/>
+                    <w:szCs w:val="24"/>
+                  </w:rPr>
+                  <m:t>*</m:t>
+                </m:r>
+                <m:d>
+                  <m:dPr>
+                    <m:ctrlPr>
+                      <w:rPr>
+                        <w:rFonts w:ascii="Cambria Math" w:eastAsiaTheme="minorEastAsia" w:hAnsi="Cambria Math"/>
+                        <w:i/>
+                        <w:sz w:val="24"/>
+                        <w:szCs w:val="24"/>
+                      </w:rPr>
+                    </m:ctrlPr>
+                  </m:dPr>
+                  <m:e>
+                    <m:r>
+                      <w:rPr>
+                        <w:rFonts w:ascii="Cambria Math" w:eastAsiaTheme="minorEastAsia" w:hAnsi="Cambria Math"/>
+                        <w:sz w:val="24"/>
+                        <w:szCs w:val="24"/>
+                      </w:rPr>
+                      <m:t>r</m:t>
+                    </m:r>
+                    <m:func>
+                      <m:funcPr>
+                        <m:ctrlPr>
+                          <w:rPr>
+                            <w:rFonts w:ascii="Cambria Math" w:eastAsiaTheme="minorEastAsia" w:hAnsi="Cambria Math"/>
+                            <w:i/>
+                            <w:sz w:val="24"/>
+                            <w:szCs w:val="24"/>
+                          </w:rPr>
+                        </m:ctrlPr>
+                      </m:funcPr>
+                      <m:fName>
+                        <m:r>
+                          <w:rPr>
+                            <w:rFonts w:ascii="Cambria Math" w:eastAsiaTheme="minorEastAsia" w:hAnsi="Cambria Math"/>
+                            <w:sz w:val="24"/>
+                            <w:szCs w:val="24"/>
+                          </w:rPr>
+                          <m:t>sin</m:t>
+                        </m:r>
+                      </m:fName>
+                      <m:e>
+                        <m:d>
+                          <m:dPr>
+                            <m:ctrlPr>
+                              <w:rPr>
+                                <w:rFonts w:ascii="Cambria Math" w:eastAsiaTheme="minorEastAsia" w:hAnsi="Cambria Math"/>
+                                <w:i/>
+                                <w:sz w:val="24"/>
+                                <w:szCs w:val="24"/>
+                              </w:rPr>
+                            </m:ctrlPr>
+                          </m:dPr>
+                          <m:e>
+                            <m:r>
+                              <m:rPr>
+                                <m:sty m:val="p"/>
+                              </m:rPr>
+                              <w:rPr>
+                                <w:rFonts w:ascii="Cambria Math" w:eastAsiaTheme="minorEastAsia" w:hAnsi="Cambria Math"/>
+                                <w:sz w:val="24"/>
+                                <w:szCs w:val="24"/>
+                              </w:rPr>
+                              <m:t>Δθ</m:t>
+                            </m:r>
+                          </m:e>
+                        </m:d>
+                      </m:e>
+                    </m:func>
+                  </m:e>
+                </m:d>
+              </m:oMath>
+            </m:oMathPara>
+          </w:p>
+        </w:tc>
+        <w:tc>
+          <w:tcPr>
+            <w:tcW w:w="350" w:type="pct"/>
+            <w:vAlign w:val="center"/>
+          </w:tcPr>
+          <w:p>
+            <w:pPr>
+              <w:spacing w:line="360" w:lineRule="auto"/>
+              <w:jc w:val="both"/>
+            </w:pPr>
+            <w:r>
+              <w:t>(</w:t>
+            </w:r>
+            <w:r>
+              <w:fldChar w:fldCharType="begin"/>
+            </w:r>
+            <w:r>
+              <w:instrText xml:space="preserve"> SEQ ( \* ARABIC </w:instrText>
+            </w:r>
+            <w:r>
+              <w:fldChar w:fldCharType="separate"/>
+            </w:r>
+            <w:r>
+              <w:rPr>
+                <w:noProof/>
+              </w:rPr>
+              <w:t>1</w:t>
+            </w:r>
+            <w:r>
+              <w:fldChar w:fldCharType="end"/>
+            </w:r>
+            <w:r>
+              <w:t>)</w:t>
+            </w:r>
+          </w:p>
+        </w:tc>
+      </w:tr>
+    </w:tbl>
+    <w:p>
+      <w:pPr>
+        <w:spacing w:line="276" w:lineRule="auto"/>
+        <w:jc w:val="both"/>
+        <w:rPr>
+          <w:rFonts w:eastAsiaTheme="minorEastAsia"/>
+          <w:sz w:val="24"/>
+          <w:szCs w:val="24"/>
+        </w:rPr>
+      </w:pPr>
+      <w:r>
+        <w:tab/>
+        <w:t xml:space="preserve">where </w:t>
+      </w:r>
+      <m:oMath>
+        <m:sSup>
+          <m:sSupPr>
+            <m:ctrlPr>
+              <w:rPr>
+                <w:rFonts w:ascii="Cambria Math" w:eastAsiaTheme="minorEastAsia" w:hAnsi="Cambria Math"/>
+                <w:i/>
+                <w:kern w:val="0"/>
+                <w14:ligatures w14:val="none"/>
+              </w:rPr>
+            </m:ctrlPr>
+          </m:sSupPr>
+          <m:e>
+            <m:r>
+              <w:rPr>
+                <w:rFonts w:ascii="Cambria Math" w:eastAsiaTheme="minorEastAsia" w:hAnsi="Cambria Math"/>
+              </w:rPr>
+              <m:t>r</m:t>
+            </m:r>
+            <m:ctrlPr>
+              <w:rPr>
+                <w:rFonts w:ascii="Cambria Math" w:eastAsiaTheme="minorEastAsia" w:hAnsi="Cambria Math"/>
+                <w:i/>
+              </w:rPr>
+            </m:ctrlPr>
+          </m:e>
+          <m:sup>
+            <m:r>
+              <w:rPr>
+                <w:rFonts w:ascii="Cambria Math" w:eastAsiaTheme="minorEastAsia" w:hAnsi="Cambria Math"/>
+                <w:kern w:val="0"/>
+                <w14:ligatures w14:val="none"/>
+              </w:rPr>
+              <m:t>'</m:t>
+            </m:r>
+          </m:sup>
+        </m:sSup>
+      </m:oMath>
+      <w:r>
+        <w:rPr>
+          <w:rFonts w:eastAsiaTheme="minorEastAsia"/>
+          <w:kern w:val="0"/>
+          <w14:ligatures w14:val="none"/>
+        </w:rPr>
+        <w:t xml:space="preserve"> is the final range (distance from comet to sun), </w:t>
+      </w:r>
+      <m:oMath>
+        <m:r>
+          <w:rPr>
+            <w:rFonts w:ascii="Cambria Math" w:eastAsiaTheme="minorEastAsia" w:hAnsi="Cambria Math"/>
+            <w:kern w:val="0"/>
+            <w14:ligatures w14:val="none"/>
+          </w:rPr>
+          <m:t>r</m:t>
+        </m:r>
+      </m:oMath>
+      <w:r>
+        <w:rPr>
+          <w:rFonts w:eastAsiaTheme="minorEastAsia"/>
+          <w:kern w:val="0"/>
+          <w14:ligatures w14:val="none"/>
+        </w:rPr>
+        <w:t xml:space="preserve"> is the initial range, and </w:t>
+      </w:r>
+      <m:oMath>
+        <m:r>
+          <m:rPr>
+            <m:sty m:val="p"/>
+          </m:rPr>
+          <w:rPr>
+            <w:rFonts w:ascii="Cambria Math" w:eastAsiaTheme="minorEastAsia" w:hAnsi="Cambria Math"/>
+          </w:rPr>
+          <m:t>Δ</m:t>
+        </m:r>
+        <m:r>
+          <w:rPr>
+            <w:rFonts w:ascii="Cambria Math" w:eastAsiaTheme="minorEastAsia" w:hAnsi="Cambria Math"/>
+          </w:rPr>
+          <m:t>θ</m:t>
+        </m:r>
+      </m:oMath>
+      <w:r>
+        <w:rPr>
+          <w:rFonts w:eastAsiaTheme="minorEastAsia"/>
+        </w:rPr>
+        <w:t xml:space="preserve"> is the difference in the true anomalies from the initial and final time, which can be defined as:</w:t>
+      </w:r>
+    </w:p>
+    <w:tbl>
+      <w:tblPr>
+        <w:tblStyle w:val="TableGrid"/>
+        <w:tblW w:w="0" w:type="auto"/>
+        <w:jc w:val="center"/>
+        <w:tblBorders>
+          <w:top w:val="none" w:sz="0" w:space="0" w:color="auto"/>
+          <w:left w:val="none" w:sz="0" w:space="0" w:color="auto"/>
+          <w:bottom w:val="none" w:sz="0" w:space="0" w:color="auto"/>
+          <w:right w:val="none" w:sz="0" w:space="0" w:color="auto"/>
+          <w:insideH w:val="none" w:sz="0" w:space="0" w:color="auto"/>
+          <w:insideV w:val="none" w:sz="0" w:space="0" w:color="auto"/>
+        </w:tblBorders>
+        <w:tblLook w:val="04A0" w:firstRow="1" w:lastRow="0" w:firstColumn="1" w:lastColumn="0" w:noHBand="0" w:noVBand="1"/>
+      </w:tblPr>
+      <w:tblGrid>
+        <w:gridCol w:w="467"/>
+        <w:gridCol w:w="5737"/>
+        <w:gridCol w:w="467"/>
+      </w:tblGrid>
+      <w:tr>
+        <w:trPr>
+          <w:trHeight w:val="360"/>
+          <w:jc w:val="center"/>
+        </w:trPr>
+        <w:tc>
+          <w:tcPr>
+            <w:tcW w:w="350" w:type="pct"/>
+            <w:vAlign w:val="center"/>
+          </w:tcPr>
+          <w:p>
+            <w:pPr>
+              <w:spacing w:after="0" w:line="360" w:lineRule="auto"/>
+              <w:jc w:val="both"/>
+              <w:rPr>
+                <w:rFonts w:ascii="Times New Roman" w:hAnsi="Times New Roman"/>
+                <w:kern w:val="0"/>
+                <w14:ligatures w14:val="none"/>
+              </w:rPr>
+            </w:pPr>
+          </w:p>
+        </w:tc>
+        <w:tc>
+          <w:tcPr>
+            <w:tcW w:w="4300" w:type="pct"/>
+            <w:vAlign w:val="center"/>
+            <w:hideMark/>
+          </w:tcPr>
+          <w:p>
+            <w:pPr>
+              <w:spacing w:line="360" w:lineRule="auto"/>
+              <w:jc w:val="both"/>
+              <w:rPr>
+                <w:rFonts w:ascii="Times New Roman" w:eastAsiaTheme="minorEastAsia" w:hAnsi="Times New Roman"/>
+                <w:sz w:val="24"/>
+                <w:szCs w:val="24"/>
+              </w:rPr>
+            </w:pPr>
+            <m:oMathPara>
+              <m:oMath>
+                <m:r>
+                  <m:rPr>
+                    <m:sty m:val="p"/>
+                  </m:rPr>
+                  <w:rPr>
+                    <w:rFonts w:ascii="Cambria Math" w:eastAsiaTheme="minorEastAsia" w:hAnsi="Cambria Math"/>
+                    <w:sz w:val="24"/>
+                    <w:szCs w:val="24"/>
+                  </w:rPr>
+                  <m:t>Δ</m:t>
+                </m:r>
+                <m:r>
+                  <w:rPr>
+                    <w:rFonts w:ascii="Cambria Math" w:eastAsiaTheme="minorEastAsia" w:hAnsi="Cambria Math"/>
+                    <w:sz w:val="24"/>
+                    <w:szCs w:val="24"/>
+                  </w:rPr>
+                  <m:t>θ</m:t>
+                </m:r>
+                <m:r>
+                  <m:rPr>
+                    <m:sty m:val="p"/>
+                  </m:rPr>
+                  <w:rPr>
+                    <w:rFonts w:ascii="Cambria Math" w:eastAsiaTheme="minorEastAsia" w:hAnsi="Cambria Math"/>
+                    <w:sz w:val="24"/>
+                    <w:szCs w:val="24"/>
+                  </w:rPr>
+                  <m:t>=</m:t>
+                </m:r>
+                <m:sSup>
+                  <m:sSupPr>
+                    <m:ctrlPr>
+                      <w:rPr>
+                        <w:rFonts w:ascii="Cambria Math" w:eastAsiaTheme="minorEastAsia" w:hAnsi="Cambria Math" w:cs="Times New Roman"/>
+                        <w:i/>
+                        <w:sz w:val="24"/>
+                        <w:szCs w:val="24"/>
+                      </w:rPr>
+                    </m:ctrlPr>
+                  </m:sSupPr>
+                  <m:e>
+                    <m:r>
+                      <m:rPr>
+                        <m:sty m:val="p"/>
+                      </m:rPr>
+                      <w:rPr>
+                        <w:rFonts w:ascii="Cambria Math" w:eastAsiaTheme="minorEastAsia" w:hAnsi="Cambria Math" w:cs="Times New Roman"/>
+                        <w:sz w:val="24"/>
+                        <w:szCs w:val="24"/>
+                      </w:rPr>
+                      <m:t>θ</m:t>
+                    </m:r>
+                    <m:ctrlPr>
+                      <w:rPr>
+                        <w:rFonts w:ascii="Cambria Math" w:eastAsiaTheme="minorEastAsia" w:hAnsi="Cambria Math"/>
+                        <w:sz w:val="24"/>
+                        <w:szCs w:val="24"/>
+                      </w:rPr>
+                    </m:ctrlPr>
+                  </m:e>
+                  <m:sup>
+                    <m:r>
+                      <w:rPr>
+                        <w:rFonts w:ascii="Cambria Math" w:eastAsiaTheme="minorEastAsia" w:hAnsi="Cambria Math" w:cs="Times New Roman"/>
+                        <w:sz w:val="24"/>
+                        <w:szCs w:val="24"/>
+                      </w:rPr>
+                      <m:t>'</m:t>
+                    </m:r>
+                  </m:sup>
+                </m:sSup>
+                <m:r>
+                  <w:rPr>
+                    <w:rFonts w:ascii="Cambria Math" w:eastAsiaTheme="minorEastAsia" w:hAnsi="Cambria Math" w:cs="Times New Roman"/>
+                    <w:sz w:val="24"/>
+                    <w:szCs w:val="24"/>
+                  </w:rPr>
+                  <m:t>-</m:t>
+                </m:r>
+                <m:r>
+                  <m:rPr>
+                    <m:sty m:val="p"/>
+                  </m:rPr>
+                  <w:rPr>
+                    <w:rFonts w:ascii="Cambria Math" w:eastAsiaTheme="minorEastAsia" w:hAnsi="Cambria Math" w:cs="Times New Roman"/>
+                    <w:sz w:val="24"/>
+                    <w:szCs w:val="24"/>
+                  </w:rPr>
+                  <m:t>θ</m:t>
+                </m:r>
+              </m:oMath>
+            </m:oMathPara>
+          </w:p>
+          <w:p>
+            <w:pPr>
+              <w:spacing w:line="360" w:lineRule="auto"/>
+              <w:jc w:val="both"/>
+              <w:rPr>
+                <w:rFonts w:ascii="Times New Roman" w:eastAsiaTheme="minorEastAsia" w:hAnsi="Times New Roman"/>
+                <w:sz w:val="24"/>
+                <w:szCs w:val="24"/>
+              </w:rPr>
+            </w:pPr>
+          </w:p>
+        </w:tc>
+        <w:tc>
+          <w:tcPr>
+            <w:tcW w:w="350" w:type="pct"/>
+            <w:vAlign w:val="center"/>
+            <w:hideMark/>
+          </w:tcPr>
+          <w:p>
+            <w:pPr>
+              <w:spacing w:line="360" w:lineRule="auto"/>
+              <w:jc w:val="both"/>
+            </w:pPr>
+            <w:r>
+              <w:t>(</w:t>
+            </w:r>
+            <w:r>
+              <w:t>2</w:t>
+            </w:r>
+            <w:r>
+              <w:t>)</w:t>
+            </w:r>
+          </w:p>
+        </w:tc>
+      </w:tr>
+    </w:tbl>
+    <w:p>
+      <w:pPr>
+        <w:spacing w:line="276" w:lineRule="auto"/>
+        <w:jc w:val="both"/>
+        <w:rPr>
+          <w:rFonts w:eastAsiaTheme="minorEastAsia"/>
+          <w:kern w:val="0"/>
+          <w14:ligatures w14:val="none"/>
+        </w:rPr>
+      </w:pPr>
+      <w:r>
+        <w:rPr>
+          <w:rFonts w:eastAsiaTheme="minorEastAsia"/>
+          <w:kern w:val="0"/>
+          <w14:ligatures w14:val="none"/>
+        </w:rPr>
+        <w:t>The first 20-year range was from 1739 to 1759 (starting and ending on February 2</w:t>
+      </w:r>
+      <w:r>
+        <w:rPr>
+          <w:rFonts w:eastAsiaTheme="minorEastAsia"/>
+          <w:kern w:val="0"/>
+          <w:vertAlign w:val="superscript"/>
+          <w14:ligatures w14:val="none"/>
+        </w:rPr>
+        <w:t>nd</w:t>
+      </w:r>
+      <w:r>
+        <w:rPr>
+          <w:rFonts w:eastAsiaTheme="minorEastAsia"/>
+          <w:kern w:val="0"/>
+          <w14:ligatures w14:val="none"/>
+        </w:rPr>
+        <w:t xml:space="preserve">), and the swept area was approximated to </w:t>
+      </w:r>
+      <w:r>
+        <w:rPr>
+          <w:rFonts w:eastAsiaTheme="minorEastAsia"/>
+          <w:b/>
+          <w:bCs/>
+          <w:kern w:val="0"/>
+          <w14:ligatures w14:val="none"/>
+        </w:rPr>
+        <w:t>4931.61 AU</w:t>
+      </w:r>
+      <w:r>
+        <w:rPr>
+          <w:rFonts w:eastAsiaTheme="minorEastAsia"/>
+          <w:b/>
+          <w:bCs/>
+          <w:kern w:val="0"/>
+          <w:vertAlign w:val="superscript"/>
+          <w14:ligatures w14:val="none"/>
+        </w:rPr>
+        <w:t>2</w:t>
+      </w:r>
+      <w:r>
+        <w:rPr>
+          <w:rFonts w:eastAsiaTheme="minorEastAsia"/>
+          <w:kern w:val="0"/>
+          <w14:ligatures w14:val="none"/>
+        </w:rPr>
+        <w:t>. The second 20-year range was from 1829 to 1849 (starting and ending on Februar</w:t>
+      </w:r>
+      <w:r>
+        <w:rPr>
+          <w:rFonts w:eastAsiaTheme="minorEastAsia"/>
+          <w:kern w:val="0"/>
+          <w14:ligatures w14:val="none"/>
+        </w:rPr>
+        <w:t>y</w:t>
+      </w:r>
+      <w:r>
+        <w:rPr>
+          <w:rFonts w:eastAsiaTheme="minorEastAsia"/>
+          <w:kern w:val="0"/>
+          <w14:ligatures w14:val="none"/>
+        </w:rPr>
+        <w:t xml:space="preserve"> </w:t>
+      </w:r>
+      <w:r>
+        <w:rPr>
+          <w:rFonts w:eastAsiaTheme="minorEastAsia"/>
+          <w:kern w:val="0"/>
+          <w14:ligatures w14:val="none"/>
+        </w:rPr>
+        <w:t>2</w:t>
+      </w:r>
+      <w:r>
+        <w:rPr>
+          <w:rFonts w:eastAsiaTheme="minorEastAsia"/>
+          <w:kern w:val="0"/>
+          <w:vertAlign w:val="superscript"/>
+          <w14:ligatures w14:val="none"/>
+        </w:rPr>
+        <w:t>nd</w:t>
+      </w:r>
+      <w:r>
+        <w:rPr>
+          <w:rFonts w:eastAsiaTheme="minorEastAsia"/>
+          <w:kern w:val="0"/>
+          <w14:ligatures w14:val="none"/>
+        </w:rPr>
+        <w:t xml:space="preserve">), and the swept area was approximated to </w:t>
+      </w:r>
+      <w:r>
+        <w:rPr>
+          <w:rFonts w:eastAsiaTheme="minorEastAsia"/>
+          <w:b/>
+          <w:bCs/>
+          <w:kern w:val="0"/>
+          <w14:ligatures w14:val="none"/>
+        </w:rPr>
+        <w:t>4967.84 AU</w:t>
+      </w:r>
+      <w:r>
+        <w:rPr>
+          <w:rFonts w:eastAsiaTheme="minorEastAsia"/>
+          <w:b/>
+          <w:bCs/>
+          <w:kern w:val="0"/>
+          <w:vertAlign w:val="superscript"/>
+          <w14:ligatures w14:val="none"/>
+        </w:rPr>
+        <w:t>2</w:t>
+      </w:r>
+      <w:r>
+        <w:rPr>
+          <w:rFonts w:eastAsiaTheme="minorEastAsia"/>
+          <w:kern w:val="0"/>
+          <w14:ligatures w14:val="none"/>
+        </w:rPr>
+        <w:t>. These values are, although varying  by 31 AU</w:t>
+      </w:r>
+      <w:r>
+        <w:rPr>
+          <w:rFonts w:eastAsiaTheme="minorEastAsia"/>
+          <w:kern w:val="0"/>
+          <w:vertAlign w:val="superscript"/>
+          <w14:ligatures w14:val="none"/>
+        </w:rPr>
+        <w:t>2</w:t>
+      </w:r>
+      <w:r>
+        <w:rPr>
+          <w:rFonts w:eastAsiaTheme="minorEastAsia"/>
+          <w:kern w:val="0"/>
+          <w14:ligatures w14:val="none"/>
+        </w:rPr>
+        <w:t xml:space="preserve"> in calculated area, are close enough to prove Kepler’s 2</w:t>
+      </w:r>
+      <w:r>
+        <w:rPr>
+          <w:rFonts w:eastAsiaTheme="minorEastAsia"/>
+          <w:kern w:val="0"/>
+          <w:vertAlign w:val="superscript"/>
+          <w14:ligatures w14:val="none"/>
+        </w:rPr>
+        <w:t>nd</w:t>
+      </w:r>
+      <w:r>
+        <w:rPr>
+          <w:rFonts w:eastAsiaTheme="minorEastAsia"/>
+          <w:kern w:val="0"/>
+          <w14:ligatures w14:val="none"/>
+        </w:rPr>
+        <w:t xml:space="preserve"> Law. The percent error from the second and first area is a mere </w:t>
+      </w:r>
+      <w:r>
+        <w:rPr>
+          <w:rFonts w:eastAsiaTheme="minorEastAsia"/>
+          <w:b/>
+          <w:bCs/>
+          <w:kern w:val="0"/>
+          <w14:ligatures w14:val="none"/>
+        </w:rPr>
+        <w:t>0.73%</w:t>
+      </w:r>
+      <w:r>
+        <w:rPr>
+          <w:rFonts w:eastAsiaTheme="minorEastAsia"/>
+          <w:kern w:val="0"/>
+          <w14:ligatures w14:val="none"/>
+        </w:rPr>
+        <w:t>. Reasons for this error is due to data uncertainties and the nature of numerical methods being only approximations of a true value.</w:t>
+      </w:r>
+    </w:p>
+    <w:p>
+      <w:pPr>
+        <w:spacing w:line="276" w:lineRule="auto"/>
+        <w:jc w:val="both"/>
+      </w:pPr>
+      <w:r>
+        <w:lastRenderedPageBreak/>
         <w:t xml:space="preserve">b) </w:t>
       </w:r>
-    </w:p>
-    <w:p>
-      <w:pPr>
+      <w:r>
+        <w:rPr>
+          <w:b/>
+          <w:bCs/>
+        </w:rPr>
+        <w:t>Figure 1</w:t>
+      </w:r>
+      <w:r>
+        <w:t xml:space="preserve"> shows four plots</w:t>
+      </w:r>
+      <w:r>
+        <w:t xml:space="preserve">. The first </w:t>
+      </w:r>
+      <w:r>
+        <w:t>plot (top left) shows</w:t>
+      </w:r>
+      <w:r>
+        <w:t xml:space="preserve"> Swift-Tuttle’s orbit around the sun with earth’s orbit as reference. The second </w:t>
+      </w:r>
+      <w:r>
+        <w:t xml:space="preserve">plot (top right) </w:t>
+      </w:r>
+      <w:r>
+        <w:t xml:space="preserve">is a zoomed in version of the first plot to better see earth’s orbit compared to Swift-Tuttle’s. We can see that the perihelion of the comet is in fact a little smaller than the radius of earth’s orbit, which is 1 AU. </w:t>
+      </w:r>
+      <w:r>
+        <w:t>The third plot (bottom left) represents the calculated swept area for the first-time range, and the fourth plot (bottom right) represents the calculated swept area for the second-time range. The reason for plotting the orbit in 3D is because the inclination of Swift-Tuttle’s orbit is off of the Sun-Earth ecliptic plane. The full orbit of the comet cannot be seen in just two dimensions.</w:t>
+      </w:r>
+    </w:p>
+    <w:p>
+      <w:pPr>
+        <w:keepNext/>
+        <w:spacing w:line="276" w:lineRule="auto"/>
         <w:jc w:val="center"/>
       </w:pPr>
       <w:r>
@@ -69,9 +1288,9 @@
           <w:noProof/>
         </w:rPr>
         <w:drawing>
-          <wp:inline distT="0" distB="0" distL="0" distR="0" wp14:anchorId="0B0C0DBA" wp14:editId="6F3198D4">
-            <wp:extent cx="5731175" cy="5346518"/>
-            <wp:effectExtent l="57150" t="57150" r="98425" b="102235"/>
+          <wp:inline distT="0" distB="0" distL="0" distR="0" wp14:anchorId="0B0C0DBA" wp14:editId="4AD29B11">
+            <wp:extent cx="5820082" cy="5429458"/>
+            <wp:effectExtent l="57150" t="57150" r="104775" b="95250"/>
             <wp:docPr id="1519121794" name="Picture 3" descr="A screenshot of a graph&#10;&#10;Description automatically generated"/>
             <wp:cNvGraphicFramePr>
               <a:graphicFrameLocks xmlns:a="http://schemas.openxmlformats.org/drawingml/2006/main" noChangeAspect="1"/>
@@ -99,7 +1318,7 @@
                   <pic:spPr bwMode="auto">
                     <a:xfrm>
                       <a:off x="0" y="0"/>
-                      <a:ext cx="5742828" cy="5357389"/>
+                      <a:ext cx="5850033" cy="5457398"/>
                     </a:xfrm>
                     <a:prstGeom prst="rect">
                       <a:avLst/>
@@ -150,18 +1369,88 @@
       </w:r>
     </w:p>
     <w:p>
+      <w:pPr>
+        <w:pStyle w:val="Caption"/>
+        <w:jc w:val="center"/>
+        <w:rPr>
+          <w:sz w:val="20"/>
+          <w:szCs w:val="20"/>
+        </w:rPr>
+      </w:pPr>
+      <w:r>
+        <w:rPr>
+          <w:sz w:val="20"/>
+          <w:szCs w:val="20"/>
+        </w:rPr>
+        <w:t xml:space="preserve">Figure </w:t>
+      </w:r>
+      <w:r>
+        <w:rPr>
+          <w:sz w:val="20"/>
+          <w:szCs w:val="20"/>
+        </w:rPr>
+        <w:fldChar w:fldCharType="begin"/>
+      </w:r>
+      <w:r>
+        <w:rPr>
+          <w:sz w:val="20"/>
+          <w:szCs w:val="20"/>
+        </w:rPr>
+        <w:instrText xml:space="preserve"> SEQ Figure \* ARABIC </w:instrText>
+      </w:r>
+      <w:r>
+        <w:rPr>
+          <w:sz w:val="20"/>
+          <w:szCs w:val="20"/>
+        </w:rPr>
+        <w:fldChar w:fldCharType="separate"/>
+      </w:r>
+      <w:r>
+        <w:rPr>
+          <w:noProof/>
+          <w:sz w:val="20"/>
+          <w:szCs w:val="20"/>
+        </w:rPr>
+        <w:t>1</w:t>
+      </w:r>
+      <w:r>
+        <w:rPr>
+          <w:sz w:val="20"/>
+          <w:szCs w:val="20"/>
+        </w:rPr>
+        <w:fldChar w:fldCharType="end"/>
+      </w:r>
+      <w:r>
+        <w:rPr>
+          <w:sz w:val="20"/>
+          <w:szCs w:val="20"/>
+        </w:rPr>
+        <w:t>: Plots of Swift-Tuttle's orbit. The view angle is defined as 20 deg elevation, 55 deg azimuth, and 0 deg roll</w:t>
+      </w:r>
+      <w:r>
+        <w:rPr>
+          <w:sz w:val="20"/>
+          <w:szCs w:val="20"/>
+        </w:rPr>
+        <w:t>.</w:t>
+      </w:r>
+    </w:p>
+    <w:p>
+      <w:pPr>
+        <w:spacing w:line="276" w:lineRule="auto"/>
+      </w:pPr>
+      <w:r>
+        <w:pict w14:anchorId="1400620C">
+          <v:rect id="_x0000_i1027" style="width:0;height:1.5pt" o:hralign="center" o:bullet="t" o:hrstd="t" o:hr="t" fillcolor="#a0a0a0" stroked="f"/>
+        </w:pict>
+      </w:r>
+    </w:p>
+    <w:p>
+      <w:pPr>
+        <w:pStyle w:val="Heading1"/>
+      </w:pPr>
       <w:r>
         <w:lastRenderedPageBreak/>
-        <w:pict w14:anchorId="1400620C">
-          <v:rect id="_x0000_i1086" style="width:0;height:1.5pt" o:hralign="center" o:bullet="t" o:hrstd="t" o:hr="t" fillcolor="#a0a0a0" stroked="f"/>
-        </w:pict>
-      </w:r>
-    </w:p>
-    <w:p>
-      <w:pPr>
-        <w:pStyle w:val="Heading1"/>
-      </w:pPr>
-      <w:r>
         <w:t>Question 2</w:t>
       </w:r>
       <w:r>
@@ -173,6 +1462,26 @@
     </w:p>
     <w:p>
       <w:pPr>
+        <w:jc w:val="both"/>
+      </w:pPr>
+      <w:r>
+        <w:tab/>
+        <w:t xml:space="preserve">The image shown in </w:t>
+      </w:r>
+      <w:r>
+        <w:rPr>
+          <w:b/>
+          <w:bCs/>
+        </w:rPr>
+        <w:t>Figure 2</w:t>
+      </w:r>
+      <w:r>
+        <w:t xml:space="preserve"> shows the sun and the planets of the solar system (image was pulled from Google). Although the order of the planets are correct, the sizes and the distances are highly inaccurate and not scaled properly. </w:t>
+      </w:r>
+    </w:p>
+    <w:p>
+      <w:pPr>
+        <w:keepNext/>
         <w:jc w:val="center"/>
       </w:pPr>
       <w:r>
@@ -180,9 +1489,9 @@
           <w:noProof/>
         </w:rPr>
         <w:drawing>
-          <wp:inline distT="0" distB="0" distL="0" distR="0" wp14:anchorId="3CD65ACB" wp14:editId="7518A9F1">
-            <wp:extent cx="5943600" cy="3658235"/>
-            <wp:effectExtent l="57150" t="57150" r="95250" b="94615"/>
+          <wp:inline distT="0" distB="0" distL="0" distR="0" wp14:anchorId="02140B0F" wp14:editId="743AB41B">
+            <wp:extent cx="5281766" cy="3250882"/>
+            <wp:effectExtent l="57150" t="57150" r="90805" b="102235"/>
             <wp:docPr id="1265112190" name="Picture 4" descr="A solar system with planets and sun&#10;&#10;Description automatically generated"/>
             <wp:cNvGraphicFramePr>
               <a:graphicFrameLocks xmlns:a="http://schemas.openxmlformats.org/drawingml/2006/main" noChangeAspect="1"/>
@@ -197,7 +1506,7 @@
                     </pic:cNvPicPr>
                   </pic:nvPicPr>
                   <pic:blipFill>
-                    <a:blip r:embed="rId9">
+                    <a:blip r:embed="rId9" cstate="print">
                       <a:extLst>
                         <a:ext uri="{28A0092B-C50C-407E-A947-70E740481C1C}">
                           <a14:useLocalDpi xmlns:a14="http://schemas.microsoft.com/office/drawing/2010/main" val="0"/>
@@ -212,7 +1521,7 @@
                   <pic:spPr bwMode="auto">
                     <a:xfrm>
                       <a:off x="0" y="0"/>
-                      <a:ext cx="5943600" cy="3658235"/>
+                      <a:ext cx="5282281" cy="3251199"/>
                     </a:xfrm>
                     <a:prstGeom prst="rect">
                       <a:avLst/>
@@ -239,9 +1548,659 @@
       </w:r>
     </w:p>
     <w:p>
+      <w:pPr>
+        <w:pStyle w:val="Caption"/>
+        <w:jc w:val="center"/>
+        <w:rPr>
+          <w:sz w:val="20"/>
+          <w:szCs w:val="20"/>
+        </w:rPr>
+      </w:pPr>
+      <w:r>
+        <w:rPr>
+          <w:sz w:val="20"/>
+          <w:szCs w:val="20"/>
+        </w:rPr>
+        <w:t xml:space="preserve">Figure </w:t>
+      </w:r>
+      <w:r>
+        <w:rPr>
+          <w:sz w:val="20"/>
+          <w:szCs w:val="20"/>
+        </w:rPr>
+        <w:fldChar w:fldCharType="begin"/>
+      </w:r>
+      <w:r>
+        <w:rPr>
+          <w:sz w:val="20"/>
+          <w:szCs w:val="20"/>
+        </w:rPr>
+        <w:instrText xml:space="preserve"> SEQ Figure \* ARABIC </w:instrText>
+      </w:r>
+      <w:r>
+        <w:rPr>
+          <w:sz w:val="20"/>
+          <w:szCs w:val="20"/>
+        </w:rPr>
+        <w:fldChar w:fldCharType="separate"/>
+      </w:r>
+      <w:r>
+        <w:rPr>
+          <w:noProof/>
+          <w:sz w:val="20"/>
+          <w:szCs w:val="20"/>
+        </w:rPr>
+        <w:t>2</w:t>
+      </w:r>
+      <w:r>
+        <w:rPr>
+          <w:sz w:val="20"/>
+          <w:szCs w:val="20"/>
+        </w:rPr>
+        <w:fldChar w:fldCharType="end"/>
+      </w:r>
+      <w:r>
+        <w:rPr>
+          <w:sz w:val="20"/>
+          <w:szCs w:val="20"/>
+        </w:rPr>
+        <w:t xml:space="preserve">: Model of Solar System planets and </w:t>
+      </w:r>
+      <w:proofErr w:type="gramStart"/>
+      <w:r>
+        <w:rPr>
+          <w:sz w:val="20"/>
+          <w:szCs w:val="20"/>
+        </w:rPr>
+        <w:t>Sun</w:t>
+      </w:r>
+      <w:proofErr w:type="gramEnd"/>
+    </w:p>
+    <w:p>
+      <w:pPr>
+        <w:jc w:val="both"/>
+      </w:pPr>
+      <w:r>
+        <w:t>The sizes of the planets are obviously not scale</w:t>
+      </w:r>
+      <w:r>
+        <w:t>d</w:t>
+      </w:r>
+      <w:r>
+        <w:t xml:space="preserve"> (Earth should not be more than half the size of Jupiter). To </w:t>
+      </w:r>
+      <w:r>
+        <w:t>put it</w:t>
+      </w:r>
+      <w:r>
+        <w:t xml:space="preserve"> into perspective, the distance between the Earth and Sun is 1 AU. From </w:t>
+      </w:r>
+      <w:r>
+        <w:t xml:space="preserve">NASA’s JPL spec sheet </w:t>
+      </w:r>
+      <w:hyperlink w:anchor="three" w:history="1">
+        <w:r>
+          <w:rPr>
+            <w:rStyle w:val="Hyperlink"/>
+            <w:u w:val="none"/>
+          </w:rPr>
+          <w:t>[3]</w:t>
+        </w:r>
+      </w:hyperlink>
+      <w:r>
+        <w:t xml:space="preserve">, the distances of the planets and the sun are shown in </w:t>
+      </w:r>
+      <w:r>
+        <w:rPr>
+          <w:b/>
+          <w:bCs/>
+        </w:rPr>
+        <w:t>Table 2</w:t>
+      </w:r>
+      <w:r>
+        <w:t>.</w:t>
+      </w:r>
+    </w:p>
+    <w:tbl>
+      <w:tblPr>
+        <w:tblStyle w:val="TableGrid"/>
+        <w:tblW w:w="0" w:type="auto"/>
+        <w:jc w:val="center"/>
+        <w:tblBorders>
+          <w:top w:val="double" w:sz="4" w:space="0" w:color="auto"/>
+          <w:left w:val="none" w:sz="0" w:space="0" w:color="auto"/>
+          <w:bottom w:val="double" w:sz="4" w:space="0" w:color="auto"/>
+          <w:right w:val="none" w:sz="0" w:space="0" w:color="auto"/>
+          <w:insideH w:val="none" w:sz="0" w:space="0" w:color="auto"/>
+          <w:insideV w:val="none" w:sz="0" w:space="0" w:color="auto"/>
+        </w:tblBorders>
+        <w:tblLook w:val="04A0" w:firstRow="1" w:lastRow="0" w:firstColumn="1" w:lastColumn="0" w:noHBand="0" w:noVBand="1"/>
+      </w:tblPr>
+      <w:tblGrid>
+        <w:gridCol w:w="4675"/>
+        <w:gridCol w:w="4675"/>
+      </w:tblGrid>
+      <w:tr>
+        <w:trPr>
+          <w:trHeight w:val="360"/>
+          <w:jc w:val="center"/>
+        </w:trPr>
+        <w:tc>
+          <w:tcPr>
+            <w:tcW w:w="9350" w:type="dxa"/>
+            <w:gridSpan w:val="2"/>
+            <w:tcBorders>
+              <w:top w:val="nil"/>
+              <w:bottom w:val="double" w:sz="4" w:space="0" w:color="auto"/>
+            </w:tcBorders>
+            <w:vAlign w:val="center"/>
+          </w:tcPr>
+          <w:p>
+            <w:pPr>
+              <w:spacing w:line="276" w:lineRule="auto"/>
+              <w:jc w:val="center"/>
+            </w:pPr>
+            <w:r>
+              <w:rPr>
+                <w:sz w:val="24"/>
+                <w:szCs w:val="24"/>
+              </w:rPr>
+              <w:t>Distances of planets to the Sun [AU]</w:t>
+            </w:r>
+          </w:p>
+        </w:tc>
+      </w:tr>
+      <w:tr>
+        <w:trPr>
+          <w:trHeight w:val="360"/>
+          <w:jc w:val="center"/>
+        </w:trPr>
+        <w:tc>
+          <w:tcPr>
+            <w:tcW w:w="4675" w:type="dxa"/>
+            <w:tcBorders>
+              <w:top w:val="double" w:sz="4" w:space="0" w:color="auto"/>
+            </w:tcBorders>
+            <w:vAlign w:val="center"/>
+          </w:tcPr>
+          <w:p>
+            <w:pPr>
+              <w:spacing w:line="276" w:lineRule="auto"/>
+              <w:jc w:val="center"/>
+            </w:pPr>
+            <w:r>
+              <w:t>Mercury</w:t>
+            </w:r>
+          </w:p>
+        </w:tc>
+        <w:tc>
+          <w:tcPr>
+            <w:tcW w:w="4675" w:type="dxa"/>
+            <w:tcBorders>
+              <w:top w:val="double" w:sz="4" w:space="0" w:color="auto"/>
+            </w:tcBorders>
+            <w:vAlign w:val="center"/>
+          </w:tcPr>
+          <w:p>
+            <w:pPr>
+              <w:spacing w:line="276" w:lineRule="auto"/>
+              <w:jc w:val="center"/>
+            </w:pPr>
+            <w:r>
+              <w:t>0.4</w:t>
+            </w:r>
+          </w:p>
+        </w:tc>
+      </w:tr>
+      <w:tr>
+        <w:trPr>
+          <w:trHeight w:val="360"/>
+          <w:jc w:val="center"/>
+        </w:trPr>
+        <w:tc>
+          <w:tcPr>
+            <w:tcW w:w="4675" w:type="dxa"/>
+            <w:vAlign w:val="center"/>
+          </w:tcPr>
+          <w:p>
+            <w:pPr>
+              <w:spacing w:line="276" w:lineRule="auto"/>
+              <w:jc w:val="center"/>
+            </w:pPr>
+            <w:r>
+              <w:t>Venus</w:t>
+            </w:r>
+          </w:p>
+        </w:tc>
+        <w:tc>
+          <w:tcPr>
+            <w:tcW w:w="4675" w:type="dxa"/>
+            <w:vAlign w:val="center"/>
+          </w:tcPr>
+          <w:p>
+            <w:pPr>
+              <w:spacing w:line="276" w:lineRule="auto"/>
+              <w:jc w:val="center"/>
+            </w:pPr>
+            <w:r>
+              <w:t>0.7</w:t>
+            </w:r>
+          </w:p>
+        </w:tc>
+      </w:tr>
+      <w:tr>
+        <w:trPr>
+          <w:trHeight w:val="360"/>
+          <w:jc w:val="center"/>
+        </w:trPr>
+        <w:tc>
+          <w:tcPr>
+            <w:tcW w:w="4675" w:type="dxa"/>
+            <w:tcBorders>
+              <w:bottom w:val="nil"/>
+            </w:tcBorders>
+            <w:vAlign w:val="center"/>
+          </w:tcPr>
+          <w:p>
+            <w:pPr>
+              <w:spacing w:line="276" w:lineRule="auto"/>
+              <w:jc w:val="center"/>
+            </w:pPr>
+            <w:r>
+              <w:t>Earth</w:t>
+            </w:r>
+          </w:p>
+        </w:tc>
+        <w:tc>
+          <w:tcPr>
+            <w:tcW w:w="4675" w:type="dxa"/>
+            <w:tcBorders>
+              <w:bottom w:val="nil"/>
+            </w:tcBorders>
+            <w:vAlign w:val="center"/>
+          </w:tcPr>
+          <w:p>
+            <w:pPr>
+              <w:spacing w:line="276" w:lineRule="auto"/>
+              <w:jc w:val="center"/>
+            </w:pPr>
+            <w:r>
+              <w:t>1.0</w:t>
+            </w:r>
+          </w:p>
+        </w:tc>
+      </w:tr>
+      <w:tr>
+        <w:trPr>
+          <w:trHeight w:val="360"/>
+          <w:jc w:val="center"/>
+        </w:trPr>
+        <w:tc>
+          <w:tcPr>
+            <w:tcW w:w="4675" w:type="dxa"/>
+            <w:tcBorders>
+              <w:top w:val="nil"/>
+              <w:bottom w:val="nil"/>
+            </w:tcBorders>
+            <w:vAlign w:val="center"/>
+          </w:tcPr>
+          <w:p>
+            <w:pPr>
+              <w:spacing w:line="276" w:lineRule="auto"/>
+              <w:jc w:val="center"/>
+            </w:pPr>
+            <w:r>
+              <w:t>Mars</w:t>
+            </w:r>
+          </w:p>
+        </w:tc>
+        <w:tc>
+          <w:tcPr>
+            <w:tcW w:w="4675" w:type="dxa"/>
+            <w:tcBorders>
+              <w:top w:val="nil"/>
+              <w:bottom w:val="nil"/>
+            </w:tcBorders>
+            <w:vAlign w:val="center"/>
+          </w:tcPr>
+          <w:p>
+            <w:pPr>
+              <w:keepNext/>
+              <w:spacing w:line="276" w:lineRule="auto"/>
+              <w:jc w:val="center"/>
+            </w:pPr>
+            <w:r>
+              <w:t>1.5</w:t>
+            </w:r>
+          </w:p>
+        </w:tc>
+      </w:tr>
+      <w:tr>
+        <w:trPr>
+          <w:trHeight w:val="360"/>
+          <w:jc w:val="center"/>
+        </w:trPr>
+        <w:tc>
+          <w:tcPr>
+            <w:tcW w:w="4675" w:type="dxa"/>
+            <w:tcBorders>
+              <w:top w:val="nil"/>
+              <w:bottom w:val="nil"/>
+            </w:tcBorders>
+            <w:vAlign w:val="center"/>
+          </w:tcPr>
+          <w:p>
+            <w:pPr>
+              <w:spacing w:line="276" w:lineRule="auto"/>
+              <w:jc w:val="center"/>
+            </w:pPr>
+            <w:r>
+              <w:t>Jupiter</w:t>
+            </w:r>
+          </w:p>
+        </w:tc>
+        <w:tc>
+          <w:tcPr>
+            <w:tcW w:w="4675" w:type="dxa"/>
+            <w:tcBorders>
+              <w:top w:val="nil"/>
+              <w:bottom w:val="nil"/>
+            </w:tcBorders>
+            <w:vAlign w:val="center"/>
+          </w:tcPr>
+          <w:p>
+            <w:pPr>
+              <w:keepNext/>
+              <w:spacing w:line="276" w:lineRule="auto"/>
+              <w:jc w:val="center"/>
+            </w:pPr>
+            <w:r>
+              <w:t>5.2</w:t>
+            </w:r>
+          </w:p>
+        </w:tc>
+      </w:tr>
+      <w:tr>
+        <w:trPr>
+          <w:trHeight w:val="360"/>
+          <w:jc w:val="center"/>
+        </w:trPr>
+        <w:tc>
+          <w:tcPr>
+            <w:tcW w:w="4675" w:type="dxa"/>
+            <w:tcBorders>
+              <w:top w:val="nil"/>
+              <w:bottom w:val="nil"/>
+            </w:tcBorders>
+            <w:vAlign w:val="center"/>
+          </w:tcPr>
+          <w:p>
+            <w:pPr>
+              <w:spacing w:line="276" w:lineRule="auto"/>
+              <w:jc w:val="center"/>
+            </w:pPr>
+            <w:r>
+              <w:t>Saturn</w:t>
+            </w:r>
+          </w:p>
+        </w:tc>
+        <w:tc>
+          <w:tcPr>
+            <w:tcW w:w="4675" w:type="dxa"/>
+            <w:tcBorders>
+              <w:top w:val="nil"/>
+              <w:bottom w:val="nil"/>
+            </w:tcBorders>
+            <w:vAlign w:val="center"/>
+          </w:tcPr>
+          <w:p>
+            <w:pPr>
+              <w:keepNext/>
+              <w:spacing w:line="276" w:lineRule="auto"/>
+              <w:jc w:val="center"/>
+            </w:pPr>
+            <w:r>
+              <w:t>9.6</w:t>
+            </w:r>
+          </w:p>
+        </w:tc>
+      </w:tr>
+      <w:tr>
+        <w:trPr>
+          <w:trHeight w:val="360"/>
+          <w:jc w:val="center"/>
+        </w:trPr>
+        <w:tc>
+          <w:tcPr>
+            <w:tcW w:w="4675" w:type="dxa"/>
+            <w:tcBorders>
+              <w:top w:val="nil"/>
+              <w:bottom w:val="nil"/>
+            </w:tcBorders>
+            <w:vAlign w:val="center"/>
+          </w:tcPr>
+          <w:p>
+            <w:pPr>
+              <w:spacing w:line="276" w:lineRule="auto"/>
+              <w:jc w:val="center"/>
+            </w:pPr>
+            <w:r>
+              <w:t>Uranus</w:t>
+            </w:r>
+          </w:p>
+        </w:tc>
+        <w:tc>
+          <w:tcPr>
+            <w:tcW w:w="4675" w:type="dxa"/>
+            <w:tcBorders>
+              <w:top w:val="nil"/>
+              <w:bottom w:val="nil"/>
+            </w:tcBorders>
+            <w:vAlign w:val="center"/>
+          </w:tcPr>
+          <w:p>
+            <w:pPr>
+              <w:keepNext/>
+              <w:spacing w:line="276" w:lineRule="auto"/>
+              <w:jc w:val="center"/>
+            </w:pPr>
+            <w:r>
+              <w:t>19.2</w:t>
+            </w:r>
+          </w:p>
+        </w:tc>
+      </w:tr>
+      <w:tr>
+        <w:trPr>
+          <w:trHeight w:val="360"/>
+          <w:jc w:val="center"/>
+        </w:trPr>
+        <w:tc>
+          <w:tcPr>
+            <w:tcW w:w="4675" w:type="dxa"/>
+            <w:tcBorders>
+              <w:top w:val="nil"/>
+              <w:bottom w:val="nil"/>
+            </w:tcBorders>
+            <w:vAlign w:val="center"/>
+          </w:tcPr>
+          <w:p>
+            <w:pPr>
+              <w:spacing w:line="276" w:lineRule="auto"/>
+              <w:jc w:val="center"/>
+            </w:pPr>
+            <w:r>
+              <w:t>Neptune</w:t>
+            </w:r>
+          </w:p>
+        </w:tc>
+        <w:tc>
+          <w:tcPr>
+            <w:tcW w:w="4675" w:type="dxa"/>
+            <w:tcBorders>
+              <w:top w:val="nil"/>
+              <w:bottom w:val="nil"/>
+            </w:tcBorders>
+            <w:vAlign w:val="center"/>
+          </w:tcPr>
+          <w:p>
+            <w:pPr>
+              <w:keepNext/>
+              <w:spacing w:line="276" w:lineRule="auto"/>
+              <w:jc w:val="center"/>
+            </w:pPr>
+            <w:r>
+              <w:t>30.0</w:t>
+            </w:r>
+          </w:p>
+        </w:tc>
+      </w:tr>
+      <w:tr>
+        <w:trPr>
+          <w:trHeight w:val="360"/>
+          <w:jc w:val="center"/>
+        </w:trPr>
+        <w:tc>
+          <w:tcPr>
+            <w:tcW w:w="4675" w:type="dxa"/>
+            <w:tcBorders>
+              <w:top w:val="nil"/>
+              <w:bottom w:val="double" w:sz="4" w:space="0" w:color="auto"/>
+            </w:tcBorders>
+            <w:vAlign w:val="center"/>
+          </w:tcPr>
+          <w:p>
+            <w:pPr>
+              <w:spacing w:line="276" w:lineRule="auto"/>
+              <w:jc w:val="center"/>
+            </w:pPr>
+            <w:r>
+              <w:t>Pluto</w:t>
+            </w:r>
+          </w:p>
+        </w:tc>
+        <w:tc>
+          <w:tcPr>
+            <w:tcW w:w="4675" w:type="dxa"/>
+            <w:tcBorders>
+              <w:top w:val="nil"/>
+              <w:bottom w:val="double" w:sz="4" w:space="0" w:color="auto"/>
+            </w:tcBorders>
+            <w:vAlign w:val="center"/>
+          </w:tcPr>
+          <w:p>
+            <w:pPr>
+              <w:keepNext/>
+              <w:spacing w:line="276" w:lineRule="auto"/>
+              <w:jc w:val="center"/>
+            </w:pPr>
+            <w:r>
+              <w:t>39.5 (average)</w:t>
+            </w:r>
+          </w:p>
+        </w:tc>
+      </w:tr>
+    </w:tbl>
+    <w:p>
+      <w:pPr>
+        <w:pStyle w:val="Caption"/>
+        <w:spacing w:line="276" w:lineRule="auto"/>
+        <w:jc w:val="center"/>
+        <w:rPr>
+          <w:sz w:val="20"/>
+          <w:szCs w:val="20"/>
+        </w:rPr>
+      </w:pPr>
+      <w:r>
+        <w:rPr>
+          <w:sz w:val="20"/>
+          <w:szCs w:val="20"/>
+        </w:rPr>
+        <w:t xml:space="preserve">Table </w:t>
+      </w:r>
+      <w:r>
+        <w:rPr>
+          <w:sz w:val="20"/>
+          <w:szCs w:val="20"/>
+        </w:rPr>
+        <w:t>2</w:t>
+      </w:r>
+      <w:r>
+        <w:rPr>
+          <w:sz w:val="20"/>
+          <w:szCs w:val="20"/>
+        </w:rPr>
+        <w:t xml:space="preserve">: </w:t>
+      </w:r>
+      <w:r>
+        <w:rPr>
+          <w:sz w:val="20"/>
+          <w:szCs w:val="20"/>
+        </w:rPr>
+        <w:t xml:space="preserve">Distances of solar system planets to the sun, in astronomical units. Pluto is included as </w:t>
+      </w:r>
+      <w:r>
+        <w:rPr>
+          <w:sz w:val="20"/>
+          <w:szCs w:val="20"/>
+        </w:rPr>
+        <w:t>well.</w:t>
+      </w:r>
+      <w:r>
+        <w:rPr>
+          <w:sz w:val="20"/>
+          <w:szCs w:val="20"/>
+        </w:rPr>
+        <w:t xml:space="preserve"> </w:t>
+      </w:r>
+    </w:p>
+    <w:p>
+      <w:pPr>
+        <w:jc w:val="both"/>
+      </w:pPr>
+      <w:r>
+        <w:lastRenderedPageBreak/>
+        <w:t xml:space="preserve">We can compare the distance from the sun of Jupiter compared to that of Mars – almost 5 times in magnitude, yet in </w:t>
+      </w:r>
+      <w:r>
+        <w:rPr>
+          <w:b/>
+          <w:bCs/>
+        </w:rPr>
+        <w:t>Figure 2</w:t>
+      </w:r>
+      <w:r>
+        <w:t xml:space="preserve"> their orbits are relatively close. The </w:t>
+      </w:r>
+      <w:r>
+        <w:t>jump from Uranus and Pluto is large as well, yet in the figure the distances between their orbits, and thus their distances to the sun are almost equivalent when comparing the planets</w:t>
+      </w:r>
+      <w:r>
+        <w:t>’</w:t>
+      </w:r>
+      <w:r>
+        <w:t xml:space="preserve"> </w:t>
+      </w:r>
+      <w:r>
+        <w:t xml:space="preserve">distances </w:t>
+      </w:r>
+      <w:r>
+        <w:t>to their neighbors</w:t>
+      </w:r>
+      <w:r>
+        <w:t>’</w:t>
+      </w:r>
+      <w:r>
+        <w:t xml:space="preserve"> distances to the sun.</w:t>
+      </w:r>
+    </w:p>
+    <w:p>
+      <w:pPr>
+        <w:spacing w:line="276" w:lineRule="auto"/>
+      </w:pPr>
       <w:r>
         <w:pict w14:anchorId="5F8A4567">
-          <v:rect id="_x0000_i1087" style="width:0;height:1.5pt" o:hralign="center" o:bullet="t" o:hrstd="t" o:hr="t" fillcolor="#a0a0a0" stroked="f"/>
+          <v:rect id="_x0000_i1028" style="width:0;height:1.5pt" o:hralign="center" o:bullet="t" o:hrstd="t" o:hr="t" fillcolor="#a0a0a0" stroked="f"/>
         </w:pict>
       </w:r>
     </w:p>
@@ -257,19 +2216,68 @@
       </w:r>
     </w:p>
     <w:p>
-      <w:r>
-        <w:t xml:space="preserve">a) </w:t>
-      </w:r>
-    </w:p>
-    <w:p>
-      <w:pPr>
+      <w:pPr>
+        <w:spacing w:line="276" w:lineRule="auto"/>
+        <w:jc w:val="both"/>
+      </w:pPr>
+      <w:r>
+        <w:t>a)</w:t>
+      </w:r>
+      <w:r>
+        <w:tab/>
+        <w:t>The IM1 mission l launched on February 15</w:t>
+      </w:r>
+      <w:r>
+        <w:rPr>
+          <w:vertAlign w:val="superscript"/>
+        </w:rPr>
+        <w:t>th</w:t>
+      </w:r>
+      <w:r>
+        <w:t xml:space="preserve">, 2024, at approximately 06:06:47 TDB. The IM1 vector data was obtained from JPL Horizons </w:t>
+      </w:r>
+      <w:hyperlink w:anchor="one" w:history="1">
+        <w:r>
+          <w:rPr>
+            <w:rStyle w:val="Hyperlink"/>
+            <w:u w:val="none"/>
+          </w:rPr>
+          <w:t>[1]</w:t>
+        </w:r>
+      </w:hyperlink>
+      <w:r>
+        <w:t>, with data from launch until February 22</w:t>
+      </w:r>
+      <w:r>
+        <w:rPr>
+          <w:vertAlign w:val="superscript"/>
+        </w:rPr>
+        <w:t>nd</w:t>
+      </w:r>
+      <w:r>
+        <w:t xml:space="preserve">, 2024, and approximately 22:50:09 TDB. The trajectory of IM1 and the Moon’s orbit, both with respect to the Earth-Moon barycenter, is shown in </w:t>
+      </w:r>
+      <w:r>
+        <w:rPr>
+          <w:b/>
+          <w:bCs/>
+        </w:rPr>
+        <w:t>Figure 3</w:t>
+      </w:r>
+      <w:r>
+        <w:t>.</w:t>
+      </w:r>
+    </w:p>
+    <w:p>
+      <w:pPr>
+        <w:keepNext/>
+        <w:spacing w:line="276" w:lineRule="auto"/>
         <w:jc w:val="center"/>
       </w:pPr>
       <w:r>
         <w:rPr>
           <w:noProof/>
         </w:rPr>
-        <w:lastRenderedPageBreak/>
         <w:drawing>
           <wp:inline distT="0" distB="0" distL="0" distR="0" wp14:anchorId="5EFCF031" wp14:editId="6F7C873D">
             <wp:extent cx="4917057" cy="4959733"/>
@@ -333,19 +2341,124 @@
       </w:r>
     </w:p>
     <w:p>
-      <w:r>
+      <w:pPr>
+        <w:pStyle w:val="Caption"/>
+        <w:jc w:val="center"/>
+        <w:rPr>
+          <w:sz w:val="20"/>
+          <w:szCs w:val="20"/>
+        </w:rPr>
+      </w:pPr>
+      <w:r>
+        <w:rPr>
+          <w:sz w:val="20"/>
+          <w:szCs w:val="20"/>
+        </w:rPr>
+        <w:t xml:space="preserve">Figure </w:t>
+      </w:r>
+      <w:r>
+        <w:rPr>
+          <w:sz w:val="20"/>
+          <w:szCs w:val="20"/>
+        </w:rPr>
+        <w:fldChar w:fldCharType="begin"/>
+      </w:r>
+      <w:r>
+        <w:rPr>
+          <w:sz w:val="20"/>
+          <w:szCs w:val="20"/>
+        </w:rPr>
+        <w:instrText xml:space="preserve"> SEQ Figure \* ARABIC </w:instrText>
+      </w:r>
+      <w:r>
+        <w:rPr>
+          <w:sz w:val="20"/>
+          <w:szCs w:val="20"/>
+        </w:rPr>
+        <w:fldChar w:fldCharType="separate"/>
+      </w:r>
+      <w:r>
+        <w:rPr>
+          <w:noProof/>
+          <w:sz w:val="20"/>
+          <w:szCs w:val="20"/>
+        </w:rPr>
+        <w:t>3</w:t>
+      </w:r>
+      <w:r>
+        <w:rPr>
+          <w:sz w:val="20"/>
+          <w:szCs w:val="20"/>
+        </w:rPr>
+        <w:fldChar w:fldCharType="end"/>
+      </w:r>
+      <w:r>
+        <w:rPr>
+          <w:sz w:val="20"/>
+          <w:szCs w:val="20"/>
+        </w:rPr>
+        <w:t>: Trajectory of IM1 mission from</w:t>
+      </w:r>
+      <w:r>
+        <w:rPr>
+          <w:sz w:val="20"/>
+          <w:szCs w:val="20"/>
+        </w:rPr>
+        <w:t xml:space="preserve"> the</w:t>
+      </w:r>
+      <w:r>
+        <w:rPr>
+          <w:sz w:val="20"/>
+          <w:szCs w:val="20"/>
+        </w:rPr>
+        <w:t xml:space="preserve"> Earth to </w:t>
+      </w:r>
+      <w:r>
+        <w:rPr>
+          <w:sz w:val="20"/>
+          <w:szCs w:val="20"/>
+        </w:rPr>
+        <w:t xml:space="preserve">the </w:t>
+      </w:r>
+      <w:r>
+        <w:rPr>
+          <w:sz w:val="20"/>
+          <w:szCs w:val="20"/>
+        </w:rPr>
+        <w:t>Moon.</w:t>
+      </w:r>
+    </w:p>
+    <w:p/>
+    <w:p>
+      <w:pPr>
+        <w:spacing w:line="276" w:lineRule="auto"/>
+        <w:jc w:val="both"/>
+      </w:pPr>
+      <w:r>
+        <w:lastRenderedPageBreak/>
         <w:t xml:space="preserve">b) </w:t>
       </w:r>
-    </w:p>
-    <w:p>
-      <w:pPr>
+      <w:r>
+        <w:rPr>
+          <w:b/>
+          <w:bCs/>
+        </w:rPr>
+        <w:t>Figure 4</w:t>
+      </w:r>
+      <w:r>
+        <w:t xml:space="preserve"> shows the same IM1 mission, but from a 3D point of view. It can be seen that the trajectory of IM1 is not entirely coplanar to the ecliptic plane of the Earth and Moon.</w:t>
+      </w:r>
+    </w:p>
+    <w:p>
+      <w:pPr>
+        <w:keepNext/>
+        <w:spacing w:line="276" w:lineRule="auto"/>
         <w:jc w:val="center"/>
       </w:pPr>
       <w:r>
         <w:rPr>
           <w:noProof/>
         </w:rPr>
-        <w:lastRenderedPageBreak/>
         <w:drawing>
           <wp:inline distT="0" distB="0" distL="0" distR="0" wp14:anchorId="267A030D" wp14:editId="174810CF">
             <wp:extent cx="4623758" cy="4623606"/>
@@ -410,6 +2523,101 @@
     </w:p>
     <w:p>
       <w:pPr>
+        <w:pStyle w:val="Caption"/>
+        <w:jc w:val="center"/>
+        <w:rPr>
+          <w:sz w:val="20"/>
+          <w:szCs w:val="20"/>
+        </w:rPr>
+      </w:pPr>
+      <w:r>
+        <w:rPr>
+          <w:sz w:val="20"/>
+          <w:szCs w:val="20"/>
+        </w:rPr>
+        <w:t xml:space="preserve">Figure </w:t>
+      </w:r>
+      <w:r>
+        <w:rPr>
+          <w:sz w:val="20"/>
+          <w:szCs w:val="20"/>
+        </w:rPr>
+        <w:fldChar w:fldCharType="begin"/>
+      </w:r>
+      <w:r>
+        <w:rPr>
+          <w:sz w:val="20"/>
+          <w:szCs w:val="20"/>
+        </w:rPr>
+        <w:instrText xml:space="preserve"> SEQ Figure \* ARABIC </w:instrText>
+      </w:r>
+      <w:r>
+        <w:rPr>
+          <w:sz w:val="20"/>
+          <w:szCs w:val="20"/>
+        </w:rPr>
+        <w:fldChar w:fldCharType="separate"/>
+      </w:r>
+      <w:r>
+        <w:rPr>
+          <w:noProof/>
+          <w:sz w:val="20"/>
+          <w:szCs w:val="20"/>
+        </w:rPr>
+        <w:t>4</w:t>
+      </w:r>
+      <w:r>
+        <w:rPr>
+          <w:sz w:val="20"/>
+          <w:szCs w:val="20"/>
+        </w:rPr>
+        <w:fldChar w:fldCharType="end"/>
+      </w:r>
+      <w:r>
+        <w:rPr>
+          <w:sz w:val="20"/>
+          <w:szCs w:val="20"/>
+        </w:rPr>
+        <w:t>: Trajectory of IM1 mission</w:t>
+      </w:r>
+      <w:r>
+        <w:rPr>
+          <w:sz w:val="20"/>
+          <w:szCs w:val="20"/>
+        </w:rPr>
+        <w:t xml:space="preserve"> from the Earth to the Moon in 3D. The view angle is defined as 20 deg </w:t>
+      </w:r>
+      <w:r>
+        <w:rPr>
+          <w:sz w:val="20"/>
+          <w:szCs w:val="20"/>
+        </w:rPr>
+        <w:t>elevation, 70 deg azimuth, and 0 deg roll.</w:t>
+      </w:r>
+    </w:p>
+    <w:p/>
+    <w:p>
+      <w:pPr>
+        <w:ind w:firstLine="720"/>
+      </w:pPr>
+      <w:r>
+        <w:t xml:space="preserve">The next plot was prepared with different vector data. Instead of using the Earth-Moon barycenter as the reference center, the Moon was used. This changes the relative vector positions of the Earth and IM1’s trajectory. </w:t>
+      </w:r>
+      <w:r>
+        <w:rPr>
+          <w:b/>
+          <w:bCs/>
+        </w:rPr>
+        <w:t>Figure 5</w:t>
+      </w:r>
+      <w:r>
+        <w:t xml:space="preserve"> shows the trajectory of both the Earth and IM1 with respect to the Moon center. It can be seen that at launch, the trajectory is more curved and eventually spirals toward the Moon, which is static in this coordinate reference system. Earth continues to move with respect to the moon.</w:t>
+      </w:r>
+    </w:p>
+    <w:p>
+      <w:pPr>
+        <w:keepNext/>
+        <w:spacing w:line="276" w:lineRule="auto"/>
         <w:jc w:val="center"/>
       </w:pPr>
       <w:r>
@@ -418,10 +2626,10 @@
         </w:rPr>
         <w:lastRenderedPageBreak/>
         <w:drawing>
-          <wp:inline distT="0" distB="0" distL="0" distR="0" wp14:anchorId="2FEB0B6F" wp14:editId="6F8B0735">
-            <wp:extent cx="5072332" cy="4752939"/>
-            <wp:effectExtent l="57150" t="57150" r="90805" b="86360"/>
-            <wp:docPr id="645377884" name="Picture 7" descr="A graph of earth and moon&#10;&#10;Description automatically generated"/>
+          <wp:inline distT="0" distB="0" distL="0" distR="0" wp14:anchorId="48304D62" wp14:editId="19744EA4">
+            <wp:extent cx="4925961" cy="4675103"/>
+            <wp:effectExtent l="57150" t="57150" r="103505" b="87630"/>
+            <wp:docPr id="1639141491" name="Picture 1" descr="A graph of earth and moon&#10;&#10;Description automatically generated"/>
             <wp:cNvGraphicFramePr>
               <a:graphicFrameLocks xmlns:a="http://schemas.openxmlformats.org/drawingml/2006/main" noChangeAspect="1"/>
             </wp:cNvGraphicFramePr>
@@ -429,7 +2637,7 @@
               <a:graphicData uri="http://schemas.openxmlformats.org/drawingml/2006/picture">
                 <pic:pic xmlns:pic="http://schemas.openxmlformats.org/drawingml/2006/picture">
                   <pic:nvPicPr>
-                    <pic:cNvPr id="645377884" name="Picture 7" descr="A graph of earth and moon&#10;&#10;Description automatically generated"/>
+                    <pic:cNvPr id="1639141491" name="Picture 1" descr="A graph of earth and moon&#10;&#10;Description automatically generated"/>
                     <pic:cNvPicPr>
                       <a:picLocks noChangeAspect="1" noChangeArrowheads="1"/>
                     </pic:cNvPicPr>
@@ -442,13 +2650,13 @@
                         </a:ext>
                       </a:extLst>
                     </a:blip>
-                    <a:srcRect l="3144" t="5660" r="4399" b="7705"/>
+                    <a:srcRect l="3898" t="6451" r="6315" b="8333"/>
                     <a:stretch/>
                   </pic:blipFill>
                   <pic:spPr bwMode="auto">
                     <a:xfrm>
                       <a:off x="0" y="0"/>
-                      <a:ext cx="5072548" cy="4753142"/>
+                      <a:ext cx="4926095" cy="4675230"/>
                     </a:xfrm>
                     <a:prstGeom prst="rect">
                       <a:avLst/>
@@ -479,11 +2687,73 @@
         </w:drawing>
       </w:r>
     </w:p>
-    <w:p/>
-    <w:p>
+    <w:p>
+      <w:pPr>
+        <w:pStyle w:val="Caption"/>
+        <w:jc w:val="center"/>
+        <w:rPr>
+          <w:sz w:val="20"/>
+          <w:szCs w:val="20"/>
+        </w:rPr>
+      </w:pPr>
+      <w:r>
+        <w:rPr>
+          <w:sz w:val="20"/>
+          <w:szCs w:val="20"/>
+        </w:rPr>
+        <w:t xml:space="preserve">Figure </w:t>
+      </w:r>
+      <w:r>
+        <w:rPr>
+          <w:sz w:val="20"/>
+          <w:szCs w:val="20"/>
+        </w:rPr>
+        <w:fldChar w:fldCharType="begin"/>
+      </w:r>
+      <w:r>
+        <w:rPr>
+          <w:sz w:val="20"/>
+          <w:szCs w:val="20"/>
+        </w:rPr>
+        <w:instrText xml:space="preserve"> SEQ Figure \* ARABIC </w:instrText>
+      </w:r>
+      <w:r>
+        <w:rPr>
+          <w:sz w:val="20"/>
+          <w:szCs w:val="20"/>
+        </w:rPr>
+        <w:fldChar w:fldCharType="separate"/>
+      </w:r>
+      <w:r>
+        <w:rPr>
+          <w:noProof/>
+          <w:sz w:val="20"/>
+          <w:szCs w:val="20"/>
+        </w:rPr>
+        <w:t>5</w:t>
+      </w:r>
+      <w:r>
+        <w:rPr>
+          <w:sz w:val="20"/>
+          <w:szCs w:val="20"/>
+        </w:rPr>
+        <w:fldChar w:fldCharType="end"/>
+      </w:r>
+      <w:r>
+        <w:rPr>
+          <w:sz w:val="20"/>
+          <w:szCs w:val="20"/>
+        </w:rPr>
+        <w:t>: Trajectory of IM1 mission from the Earth to the Moon with respect to the Moon center. The view angle is defined as 25 deg elevation, 45 deg azimuth, and 0 deg roll.</w:t>
+      </w:r>
+    </w:p>
+    <w:p>
+      <w:pPr>
+        <w:spacing w:line="276" w:lineRule="auto"/>
+      </w:pPr>
       <w:r>
         <w:pict w14:anchorId="7C58F2F3">
-          <v:rect id="_x0000_i1088" style="width:0;height:1.5pt" o:hralign="center" o:bullet="t" o:hrstd="t" o:hr="t" fillcolor="#a0a0a0" stroked="f"/>
+          <v:rect id="_x0000_i1029" style="width:0;height:1.5pt" o:hralign="center" o:bullet="t" o:hrstd="t" o:hr="t" fillcolor="#a0a0a0" stroked="f"/>
         </w:pict>
       </w:r>
     </w:p>
@@ -496,6 +2766,9 @@
       </w:r>
     </w:p>
     <w:p>
+      <w:pPr>
+        <w:spacing w:line="276" w:lineRule="auto"/>
+      </w:pPr>
       <w:bookmarkStart w:id="0" w:name="one"/>
       <w:r>
         <w:t>[1]</w:t>
@@ -513,6 +2786,9 @@
       </w:hyperlink>
     </w:p>
     <w:p>
+      <w:pPr>
+        <w:spacing w:line="276" w:lineRule="auto"/>
+      </w:pPr>
       <w:bookmarkStart w:id="1" w:name="two"/>
       <w:bookmarkEnd w:id="0"/>
       <w:r>
@@ -521,67 +2797,173 @@
       <w:r>
         <w:t xml:space="preserve"> </w:t>
       </w:r>
-    </w:p>
-    <w:p>
-      <w:bookmarkStart w:id="2" w:name="three"/>
-      <w:bookmarkEnd w:id="1"/>
-      <w:r>
-        <w:t>[3]</w:t>
-      </w:r>
-      <w:r>
-        <w:t xml:space="preserve"> </w:t>
-      </w:r>
-    </w:p>
-    <w:p>
-      <w:pPr>
-        <w:rPr>
-          <w:rStyle w:val="Hyperlink"/>
-        </w:rPr>
-      </w:pPr>
-      <w:bookmarkStart w:id="3" w:name="four"/>
-      <w:bookmarkEnd w:id="2"/>
-      <w:r>
-        <w:t>[4]</w:t>
-      </w:r>
-      <w:bookmarkEnd w:id="3"/>
-      <w:r>
-        <w:t xml:space="preserve"> </w:t>
-      </w:r>
-    </w:p>
-    <w:p>
-      <w:r>
-        <w:rPr>
-          <w:rStyle w:val="Hyperlink"/>
-          <w:color w:val="auto"/>
-          <w:u w:val="none"/>
-        </w:rPr>
-        <w:t xml:space="preserve">[5] Source Code - </w:t>
-      </w:r>
-      <w:hyperlink r:id="rId14" w:history="1">
+      <w:hyperlink r:id="rId14" w:anchor="/?sstr=109p" w:history="1">
         <w:r>
           <w:rPr>
             <w:rStyle w:val="Hyperlink"/>
           </w:rPr>
-          <w:t>https://colab.research.google.com/drive/173MCQ</w:t>
+          <w:t>Small-Body Database Lookup (nasa.gov)</w:t>
         </w:r>
+      </w:hyperlink>
+    </w:p>
+    <w:p>
+      <w:pPr>
+        <w:spacing w:line="276" w:lineRule="auto"/>
+        <w:rPr>
+          <w:rStyle w:val="Hyperlink"/>
+          <w:color w:val="auto"/>
+          <w:u w:val="none"/>
+        </w:rPr>
+      </w:pPr>
+      <w:bookmarkStart w:id="2" w:name="three"/>
+      <w:bookmarkEnd w:id="1"/>
+      <w:r>
+        <w:t>[3]</w:t>
+      </w:r>
+      <w:r>
+        <w:t xml:space="preserve"> </w:t>
+      </w:r>
+      <w:hyperlink r:id="rId15" w:history="1">
         <w:r>
           <w:rPr>
             <w:rStyle w:val="Hyperlink"/>
           </w:rPr>
-          <w:t>p</w:t>
+          <w:t>ssbeads_answerkey.pdf (nasa.gov)</w:t>
         </w:r>
+      </w:hyperlink>
+      <w:bookmarkEnd w:id="2"/>
+    </w:p>
+    <w:p>
+      <w:pPr>
+        <w:spacing w:line="276" w:lineRule="auto"/>
+        <w:rPr>
+          <w:rStyle w:val="Hyperlink"/>
+        </w:rPr>
+      </w:pPr>
+      <w:r>
+        <w:rPr>
+          <w:rStyle w:val="Hyperlink"/>
+          <w:color w:val="auto"/>
+          <w:u w:val="none"/>
+        </w:rPr>
+        <w:t>[</w:t>
+      </w:r>
+      <w:r>
+        <w:rPr>
+          <w:rStyle w:val="Hyperlink"/>
+          <w:color w:val="auto"/>
+          <w:u w:val="none"/>
+        </w:rPr>
+        <w:t>4</w:t>
+      </w:r>
+      <w:r>
+        <w:rPr>
+          <w:rStyle w:val="Hyperlink"/>
+          <w:color w:val="auto"/>
+          <w:u w:val="none"/>
+        </w:rPr>
+        <w:t>] Source Code</w:t>
+      </w:r>
+      <w:r>
+        <w:rPr>
+          <w:rStyle w:val="Hyperlink"/>
+          <w:color w:val="auto"/>
+          <w:u w:val="none"/>
+        </w:rPr>
+        <w:t xml:space="preserve"> </w:t>
+      </w:r>
+      <w:r>
+        <w:rPr>
+          <w:rStyle w:val="Hyperlink"/>
+          <w:color w:val="auto"/>
+          <w:u w:val="none"/>
+        </w:rPr>
+        <w:t>+ Vector and Orbital Elements</w:t>
+      </w:r>
+      <w:r>
+        <w:rPr>
+          <w:rStyle w:val="Hyperlink"/>
+          <w:color w:val="auto"/>
+          <w:u w:val="none"/>
+        </w:rPr>
+        <w:t xml:space="preserve"> </w:t>
+      </w:r>
+      <w:r>
+        <w:rPr>
+          <w:rStyle w:val="Hyperlink"/>
+          <w:color w:val="auto"/>
+          <w:u w:val="none"/>
+        </w:rPr>
+        <w:t>d</w:t>
+      </w:r>
+      <w:r>
+        <w:rPr>
+          <w:rStyle w:val="Hyperlink"/>
+          <w:color w:val="auto"/>
+          <w:u w:val="none"/>
+        </w:rPr>
+        <w:t>ata for Q1</w:t>
+      </w:r>
+      <w:r>
+        <w:rPr>
+          <w:rStyle w:val="Hyperlink"/>
+          <w:color w:val="auto"/>
+          <w:u w:val="none"/>
+        </w:rPr>
+        <w:t xml:space="preserve"> - </w:t>
+      </w:r>
+      <w:hyperlink r:id="rId16" w:history="1">
         <w:r>
           <w:rPr>
             <w:rStyle w:val="Hyperlink"/>
           </w:rPr>
-          <w:t>EXn7Sr_fR0bualLHwxBQiqv8Yb?usp=sharing</w:t>
+          <w:t>https://colab.research.google.com/drive/173MCQpEXn7Sr_fR0bualLHwxBQiqv8Yb?usp=sharing</w:t>
         </w:r>
       </w:hyperlink>
     </w:p>
+    <w:p>
+      <w:pPr>
+        <w:spacing w:line="276" w:lineRule="auto"/>
+        <w:rPr>
+          <w:rStyle w:val="Hyperlink"/>
+        </w:rPr>
+      </w:pPr>
+      <w:r>
+        <w:fldChar w:fldCharType="begin"/>
+      </w:r>
+      <w:r>
+        <w:instrText>HYPERLINK "https://drive.google.com/file/d/1B5F3zdSHRj5YaGfiCpyiAMYsBt6CvqH_/view?usp=drive_link"</w:instrText>
+      </w:r>
+      <w:r>
+        <w:fldChar w:fldCharType="separate"/>
+      </w:r>
+      <w:r>
+        <w:rPr>
+          <w:rStyle w:val="Hyperlink"/>
+        </w:rPr>
+        <w:t>https://drive.google.com/file/d/1B5F3zdSHRj5YaGfiCpyiAMYsBt6CvqH_/view?usp=drive_link</w:t>
+      </w:r>
+    </w:p>
+    <w:p>
+      <w:pPr>
+        <w:spacing w:line="276" w:lineRule="auto"/>
+      </w:pPr>
+      <w:r>
+        <w:fldChar w:fldCharType="end"/>
+      </w:r>
+      <w:hyperlink r:id="rId17" w:history="1">
+        <w:r>
+          <w:rPr>
+            <w:rStyle w:val="Hyperlink"/>
+          </w:rPr>
+          <w:t>https://drive.google.com/file/d/1_HMS8tF5x3cqtkc4bKPXuLxNaQWdZEGS/view?usp=drive_link</w:t>
+        </w:r>
+      </w:hyperlink>
+    </w:p>
     <w:sectPr>
-      <w:headerReference w:type="default" r:id="rId15"/>
-      <w:footerReference w:type="default" r:id="rId16"/>
-      <w:footerReference w:type="first" r:id="rId17"/>
+      <w:headerReference w:type="default" r:id="rId18"/>
+      <w:footerReference w:type="default" r:id="rId19"/>
+      <w:footerReference w:type="first" r:id="rId20"/>
       <w:pgSz w:w="12240" w:h="15840" w:code="1"/>
       <w:pgMar w:top="1440" w:right="1440" w:bottom="1440" w:left="1440" w:header="792" w:footer="792" w:gutter="0"/>
       <w:cols w:space="720"/>
@@ -637,7 +3019,7 @@
         </w:pPr>
         <w:r>
           <w:pict w14:anchorId="452B26F6">
-            <v:rect id="_x0000_i1094" style="width:0;height:1.5pt" o:hralign="center" o:hrstd="t" o:hr="t" fillcolor="#a0a0a0" stroked="f"/>
+            <v:rect id="_x0000_i1031" style="width:0;height:1.5pt" o:hralign="center" o:hrstd="t" o:hr="t" fillcolor="#a0a0a0" stroked="f"/>
           </w:pict>
         </w:r>
       </w:p>
@@ -689,7 +3071,7 @@
     </w:pPr>
     <w:r>
       <w:pict w14:anchorId="79542646">
-        <v:rect id="_x0000_i1097" style="width:0;height:1.5pt" o:hralign="center" o:hrstd="t" o:hr="t" fillcolor="#a0a0a0" stroked="f"/>
+        <v:rect id="_x0000_i1032" style="width:0;height:1.5pt" o:hralign="center" o:hrstd="t" o:hr="t" fillcolor="#a0a0a0" stroked="f"/>
       </w:pict>
     </w:r>
   </w:p>
@@ -796,7 +3178,7 @@
     </w:pPr>
     <w:r>
       <w:pict w14:anchorId="39888ACF">
-        <v:rect id="_x0000_i1091" style="width:0;height:1.5pt" o:hralign="center" o:hrstd="t" o:hr="t" fillcolor="#a0a0a0" stroked="f"/>
+        <v:rect id="_x0000_i1030" style="width:0;height:1.5pt" o:hralign="center" o:hrstd="t" o:hr="t" fillcolor="#a0a0a0" stroked="f"/>
       </w:pict>
     </w:r>
   </w:p>
@@ -807,7 +3189,7 @@
 <w:numbering xmlns:wpc="http://schemas.microsoft.com/office/word/2010/wordprocessingCanvas" xmlns:cx="http://schemas.microsoft.com/office/drawing/2014/chartex" xmlns:cx1="http://schemas.microsoft.com/office/drawing/2015/9/8/chartex" xmlns:cx2="http://schemas.microsoft.com/office/drawing/2015/10/21/chartex" xmlns:cx3="http://schemas.microsoft.com/office/drawing/2016/5/9/chartex" xmlns:cx4="http://schemas.microsoft.com/office/drawing/2016/5/10/chartex" xmlns:cx5="http://schemas.microsoft.com/office/drawing/2016/5/11/chartex" xmlns:cx6="http://schemas.microsoft.com/office/drawing/2016/5/12/chartex" xmlns:cx7="http://schemas.microsoft.com/office/drawing/2016/5/13/chartex" xmlns:cx8="http://schemas.microsoft.com/office/drawing/2016/5/14/chartex" xmlns:mc="http://schemas.openxmlformats.org/markup-compatibility/2006" xmlns:aink="http://schemas.microsoft.com/office/drawing/2016/ink" xmlns:am3d="http://schemas.microsoft.com/office/drawing/2017/model3d" xmlns:o="urn:schemas-microsoft-com:office:office" xmlns:oel="http://schemas.microsoft.com/office/2019/extlst" xmlns:r="http://schemas.openxmlformats.org/officeDocument/2006/relationships" xmlns:m="http://schemas.openxmlformats.org/officeDocument/2006/math" xmlns:v="urn:schemas-microsoft-com:vml" xmlns:wp14="http://schemas.microsoft.com/office/word/2010/wordprocessingDrawing" xmlns:wp="http://schemas.openxmlformats.org/drawingml/2006/wordprocessingDrawing" xmlns:w10="urn:schemas-microsoft-com:office:word" xmlns:w="http://schemas.openxmlformats.org/wordprocessingml/2006/main" xmlns:w14="http://schemas.microsoft.com/office/word/2010/wordml" xmlns:w15="http://schemas.microsoft.com/office/word/2012/wordml" xmlns:w16cex="http://schemas.microsoft.com/office/word/2018/wordml/cex" xmlns:w16cid="http://schemas.microsoft.com/office/word/2016/wordml/cid" xmlns:w16="http://schemas.microsoft.com/office/word/2018/wordml" xmlns:w16sdtdh="http://schemas.microsoft.com/office/word/2020/wordml/sdtdatahash" xmlns:w16se="http://schemas.microsoft.com/office/word/2015/wordml/symex" xmlns:wpg="http://schemas.microsoft.com/office/word/2010/wordprocessingGroup" xmlns:wpi="http://schemas.microsoft.com/office/word/2010/wordprocessingInk" xmlns:wne="http://schemas.microsoft.com/office/word/2006/wordml" xmlns:wps="http://schemas.microsoft.com/office/word/2010/wordprocessingShape" mc:Ignorable="w14 w15 w16se w16cid w16 w16cex w16sdtdh wp14">
   <w:numPicBullet w:numPicBulletId="0">
     <w:pict>
-      <v:rect id="_x0000_i1068" style="width:0;height:1.5pt" o:hralign="center" o:bullet="t" o:hrstd="t" o:hr="t" fillcolor="#a0a0a0" stroked="f"/>
+      <v:rect id="_x0000_i1191" style="width:0;height:1.5pt" o:hralign="center" o:bullet="t" o:hrstd="t" o:hr="t" fillcolor="#a0a0a0" stroked="f"/>
     </w:pict>
   </w:numPicBullet>
   <w:abstractNum w:abstractNumId="0" w15:restartNumberingAfterBreak="0">
@@ -1397,7 +3779,7 @@
   <w:style w:type="paragraph" w:default="1" w:styleId="Normal">
     <w:name w:val="Normal"/>
     <w:qFormat/>
-    <w:rsid w:val="00D878BA"/>
+    <w:rsid w:val="00217D63"/>
     <w:rPr>
       <w:rFonts w:ascii="LM Roman 12" w:hAnsi="LM Roman 12"/>
       <w:sz w:val="20"/>
@@ -1472,7 +3854,6 @@
   <w:style w:type="character" w:default="1" w:styleId="DefaultParagraphFont">
     <w:name w:val="Default Paragraph Font"/>
     <w:uiPriority w:val="1"/>
-    <w:semiHidden/>
     <w:unhideWhenUsed/>
   </w:style>
   <w:style w:type="table" w:default="1" w:styleId="TableNormal">

</xml_diff>